<commit_message>
final ver IP 1-5 and DM 1-5 + upload all reports
</commit_message>
<xml_diff>
--- a/IPlabs/reports/IP5.docx
+++ b/IPlabs/reports/IP5.docx
@@ -1,6 +1,6 @@
 
 <file path=word/document.xml><?xml version="1.0" encoding="utf-8"?>
-<w:document xmlns:wpc="http://schemas.microsoft.com/office/word/2010/wordprocessingCanvas" xmlns:cx="http://schemas.microsoft.com/office/drawing/2014/chartex" xmlns:cx1="http://schemas.microsoft.com/office/drawing/2015/9/8/chartex" xmlns:cx2="http://schemas.microsoft.com/office/drawing/2015/10/21/chartex" xmlns:cx3="http://schemas.microsoft.com/office/drawing/2016/5/9/chartex" xmlns:cx4="http://schemas.microsoft.com/office/drawing/2016/5/10/chartex" xmlns:cx5="http://schemas.microsoft.com/office/drawing/2016/5/11/chartex" xmlns:cx6="http://schemas.microsoft.com/office/drawing/2016/5/12/chartex" xmlns:cx7="http://schemas.microsoft.com/office/drawing/2016/5/13/chartex" xmlns:cx8="http://schemas.microsoft.com/office/drawing/2016/5/14/chartex" xmlns:mc="http://schemas.openxmlformats.org/markup-compatibility/2006" xmlns:aink="http://schemas.microsoft.com/office/drawing/2016/ink" xmlns:am3d="http://schemas.microsoft.com/office/drawing/2017/model3d" xmlns:o="urn:schemas-microsoft-com:office:office" xmlns:r="http://schemas.openxmlformats.org/officeDocument/2006/relationships" xmlns:m="http://schemas.openxmlformats.org/officeDocument/2006/math" xmlns:v="urn:schemas-microsoft-com:vml" xmlns:wp14="http://schemas.microsoft.com/office/word/2010/wordprocessingDrawing" xmlns:wp="http://schemas.openxmlformats.org/drawingml/2006/wordprocessingDrawing" xmlns:w10="urn:schemas-microsoft-com:office:word" xmlns:w="http://schemas.openxmlformats.org/wordprocessingml/2006/main" xmlns:w14="http://schemas.microsoft.com/office/word/2010/wordml" xmlns:w15="http://schemas.microsoft.com/office/word/2012/wordml" xmlns:w16cex="http://schemas.microsoft.com/office/word/2018/wordml/cex" xmlns:w16cid="http://schemas.microsoft.com/office/word/2016/wordml/cid" xmlns:w16="http://schemas.microsoft.com/office/word/2018/wordml" xmlns:w16sdtdh="http://schemas.microsoft.com/office/word/2020/wordml/sdtdatahash" xmlns:w16se="http://schemas.microsoft.com/office/word/2015/wordml/symex" xmlns:wpg="http://schemas.microsoft.com/office/word/2010/wordprocessingGroup" xmlns:wpi="http://schemas.microsoft.com/office/word/2010/wordprocessingInk" xmlns:wne="http://schemas.microsoft.com/office/word/2006/wordml" xmlns:wps="http://schemas.microsoft.com/office/word/2010/wordprocessingShape" mc:Ignorable="w14 w15 w16se w16cid w16 w16cex w16sdtdh wp14">
+<w:document xmlns:wpc="http://schemas.microsoft.com/office/word/2010/wordprocessingCanvas" xmlns:cx="http://schemas.microsoft.com/office/drawing/2014/chartex" xmlns:cx1="http://schemas.microsoft.com/office/drawing/2015/9/8/chartex" xmlns:cx2="http://schemas.microsoft.com/office/drawing/2015/10/21/chartex" xmlns:cx3="http://schemas.microsoft.com/office/drawing/2016/5/9/chartex" xmlns:cx4="http://schemas.microsoft.com/office/drawing/2016/5/10/chartex" xmlns:cx5="http://schemas.microsoft.com/office/drawing/2016/5/11/chartex" xmlns:cx6="http://schemas.microsoft.com/office/drawing/2016/5/12/chartex" xmlns:cx7="http://schemas.microsoft.com/office/drawing/2016/5/13/chartex" xmlns:cx8="http://schemas.microsoft.com/office/drawing/2016/5/14/chartex" xmlns:mc="http://schemas.openxmlformats.org/markup-compatibility/2006" xmlns:aink="http://schemas.microsoft.com/office/drawing/2016/ink" xmlns:am3d="http://schemas.microsoft.com/office/drawing/2017/model3d" xmlns:o="urn:schemas-microsoft-com:office:office" xmlns:oel="http://schemas.microsoft.com/office/2019/extlst" xmlns:r="http://schemas.openxmlformats.org/officeDocument/2006/relationships" xmlns:m="http://schemas.openxmlformats.org/officeDocument/2006/math" xmlns:v="urn:schemas-microsoft-com:vml" xmlns:wp14="http://schemas.microsoft.com/office/word/2010/wordprocessingDrawing" xmlns:wp="http://schemas.openxmlformats.org/drawingml/2006/wordprocessingDrawing" xmlns:w10="urn:schemas-microsoft-com:office:word" xmlns:w="http://schemas.openxmlformats.org/wordprocessingml/2006/main" xmlns:w14="http://schemas.microsoft.com/office/word/2010/wordml" xmlns:w15="http://schemas.microsoft.com/office/word/2012/wordml" xmlns:w16cex="http://schemas.microsoft.com/office/word/2018/wordml/cex" xmlns:w16cid="http://schemas.microsoft.com/office/word/2016/wordml/cid" xmlns:w16="http://schemas.microsoft.com/office/word/2018/wordml" xmlns:w16sdtdh="http://schemas.microsoft.com/office/word/2020/wordml/sdtdatahash" xmlns:w16se="http://schemas.microsoft.com/office/word/2015/wordml/symex" xmlns:wpg="http://schemas.microsoft.com/office/word/2010/wordprocessingGroup" xmlns:wpi="http://schemas.microsoft.com/office/word/2010/wordprocessingInk" xmlns:wne="http://schemas.microsoft.com/office/word/2006/wordml" xmlns:wps="http://schemas.microsoft.com/office/word/2010/wordprocessingShape" mc:Ignorable="w14 w15 w16se w16cid w16 w16cex w16sdtdh wp14">
   <w:body>
     <w:p>
       <w:pPr>
@@ -421,6 +421,7 @@
     <w:p>
       <w:pPr>
         <w:spacing w:line="360" w:lineRule="auto"/>
+        <w:ind w:firstLine="708"/>
         <w:rPr>
           <w:rFonts w:ascii="Times New Roman" w:hAnsi="Times New Roman" w:cs="Times New Roman"/>
           <w:sz w:val="28"/>
@@ -1037,6 +1038,7 @@
     <w:p>
       <w:pPr>
         <w:spacing w:line="360" w:lineRule="auto"/>
+        <w:ind w:firstLine="360"/>
         <w:rPr>
           <w:rFonts w:ascii="Times New Roman" w:hAnsi="Times New Roman"/>
           <w:sz w:val="28"/>
@@ -1889,7 +1891,6 @@
           <w:rFonts w:ascii="Times New Roman" w:hAnsi="Times New Roman"/>
           <w:sz w:val="28"/>
           <w:szCs w:val="28"/>
-          <w:lang w:val="en-US"/>
         </w:rPr>
       </w:pPr>
       <w:r>
@@ -3703,7 +3704,7 @@
           <w:color w:val="F8F8F2"/>
           <w:sz w:val="21"/>
           <w:szCs w:val="21"/>
-          <w:lang w:eastAsia="ru-RU"/>
+          <w:lang w:val="en-US" w:eastAsia="ru-RU"/>
         </w:rPr>
       </w:pPr>
       <w:r>
@@ -3722,7 +3723,7 @@
           <w:color w:val="50FA7B"/>
           <w:sz w:val="21"/>
           <w:szCs w:val="21"/>
-          <w:lang w:eastAsia="ru-RU"/>
+          <w:lang w:val="en-US" w:eastAsia="ru-RU"/>
         </w:rPr>
         <w:t>Save</w:t>
       </w:r>
@@ -3732,31 +3733,9 @@
           <w:color w:val="F8F8F2"/>
           <w:sz w:val="21"/>
           <w:szCs w:val="21"/>
-          <w:lang w:eastAsia="ru-RU"/>
-        </w:rPr>
-        <w:t>(</w:t>
-      </w:r>
-      <w:proofErr w:type="spellStart"/>
-      <w:r>
-        <w:rPr>
-          <w:rFonts w:ascii="Consolas" w:eastAsia="Times New Roman" w:hAnsi="Consolas" w:cs="Times New Roman"/>
-          <w:color w:val="F8F8F2"/>
-          <w:sz w:val="21"/>
-          <w:szCs w:val="21"/>
-          <w:lang w:eastAsia="ru-RU"/>
-        </w:rPr>
-        <w:t>theme</w:t>
-      </w:r>
-      <w:proofErr w:type="spellEnd"/>
-      <w:r>
-        <w:rPr>
-          <w:rFonts w:ascii="Consolas" w:eastAsia="Times New Roman" w:hAnsi="Consolas" w:cs="Times New Roman"/>
-          <w:color w:val="F8F8F2"/>
-          <w:sz w:val="21"/>
-          <w:szCs w:val="21"/>
-          <w:lang w:eastAsia="ru-RU"/>
-        </w:rPr>
-        <w:t>);</w:t>
+          <w:lang w:val="en-US" w:eastAsia="ru-RU"/>
+        </w:rPr>
+        <w:t>(theme);</w:t>
       </w:r>
     </w:p>
     <w:p>
@@ -4584,6 +4563,7 @@
           <w:rFonts w:ascii="Times New Roman" w:hAnsi="Times New Roman"/>
           <w:sz w:val="28"/>
           <w:szCs w:val="28"/>
+          <w:lang w:val="en-US"/>
         </w:rPr>
       </w:pPr>
       <w:r>
@@ -4592,7 +4572,7 @@
           <w:sz w:val="28"/>
           <w:szCs w:val="28"/>
         </w:rPr>
-        <w:t xml:space="preserve">Галерея </w:t>
+        <w:t>Галерея</w:t>
       </w:r>
       <w:r>
         <w:rPr>
@@ -4601,6 +4581,15 @@
           <w:szCs w:val="28"/>
           <w:lang w:val="en-US"/>
         </w:rPr>
+        <w:t xml:space="preserve"> </w:t>
+      </w:r>
+      <w:r>
+        <w:rPr>
+          <w:rFonts w:ascii="Times New Roman" w:hAnsi="Times New Roman"/>
+          <w:sz w:val="28"/>
+          <w:szCs w:val="28"/>
+          <w:lang w:val="en-US"/>
+        </w:rPr>
         <w:t>html</w:t>
       </w:r>
       <w:r>
@@ -4608,8 +4597,26 @@
           <w:rFonts w:ascii="Times New Roman" w:hAnsi="Times New Roman"/>
           <w:sz w:val="28"/>
           <w:szCs w:val="28"/>
-        </w:rPr>
-        <w:t xml:space="preserve"> код:</w:t>
+          <w:lang w:val="en-US"/>
+        </w:rPr>
+        <w:t xml:space="preserve"> </w:t>
+      </w:r>
+      <w:r>
+        <w:rPr>
+          <w:rFonts w:ascii="Times New Roman" w:hAnsi="Times New Roman"/>
+          <w:sz w:val="28"/>
+          <w:szCs w:val="28"/>
+        </w:rPr>
+        <w:t>код</w:t>
+      </w:r>
+      <w:r>
+        <w:rPr>
+          <w:rFonts w:ascii="Times New Roman" w:hAnsi="Times New Roman"/>
+          <w:sz w:val="28"/>
+          <w:szCs w:val="28"/>
+          <w:lang w:val="en-US"/>
+        </w:rPr>
+        <w:t>:</w:t>
       </w:r>
     </w:p>
     <w:p>
@@ -7684,6 +7691,7 @@
     <w:p>
       <w:pPr>
         <w:spacing w:line="360" w:lineRule="auto"/>
+        <w:ind w:firstLine="708"/>
         <w:rPr>
           <w:rFonts w:ascii="Times New Roman" w:hAnsi="Times New Roman" w:cs="Times New Roman"/>
           <w:sz w:val="28"/>
@@ -7809,7 +7817,7 @@
 </file>
 
 <file path=word/numbering.xml><?xml version="1.0" encoding="utf-8"?>
-<w:numbering xmlns:wpc="http://schemas.microsoft.com/office/word/2010/wordprocessingCanvas" xmlns:cx="http://schemas.microsoft.com/office/drawing/2014/chartex" xmlns:cx1="http://schemas.microsoft.com/office/drawing/2015/9/8/chartex" xmlns:cx2="http://schemas.microsoft.com/office/drawing/2015/10/21/chartex" xmlns:cx3="http://schemas.microsoft.com/office/drawing/2016/5/9/chartex" xmlns:cx4="http://schemas.microsoft.com/office/drawing/2016/5/10/chartex" xmlns:cx5="http://schemas.microsoft.com/office/drawing/2016/5/11/chartex" xmlns:cx6="http://schemas.microsoft.com/office/drawing/2016/5/12/chartex" xmlns:cx7="http://schemas.microsoft.com/office/drawing/2016/5/13/chartex" xmlns:cx8="http://schemas.microsoft.com/office/drawing/2016/5/14/chartex" xmlns:mc="http://schemas.openxmlformats.org/markup-compatibility/2006" xmlns:aink="http://schemas.microsoft.com/office/drawing/2016/ink" xmlns:am3d="http://schemas.microsoft.com/office/drawing/2017/model3d" xmlns:o="urn:schemas-microsoft-com:office:office" xmlns:r="http://schemas.openxmlformats.org/officeDocument/2006/relationships" xmlns:m="http://schemas.openxmlformats.org/officeDocument/2006/math" xmlns:v="urn:schemas-microsoft-com:vml" xmlns:wp14="http://schemas.microsoft.com/office/word/2010/wordprocessingDrawing" xmlns:wp="http://schemas.openxmlformats.org/drawingml/2006/wordprocessingDrawing" xmlns:w10="urn:schemas-microsoft-com:office:word" xmlns:w="http://schemas.openxmlformats.org/wordprocessingml/2006/main" xmlns:w14="http://schemas.microsoft.com/office/word/2010/wordml" xmlns:w15="http://schemas.microsoft.com/office/word/2012/wordml" xmlns:w16cex="http://schemas.microsoft.com/office/word/2018/wordml/cex" xmlns:w16cid="http://schemas.microsoft.com/office/word/2016/wordml/cid" xmlns:w16="http://schemas.microsoft.com/office/word/2018/wordml" xmlns:w16sdtdh="http://schemas.microsoft.com/office/word/2020/wordml/sdtdatahash" xmlns:w16se="http://schemas.microsoft.com/office/word/2015/wordml/symex" xmlns:wpg="http://schemas.microsoft.com/office/word/2010/wordprocessingGroup" xmlns:wpi="http://schemas.microsoft.com/office/word/2010/wordprocessingInk" xmlns:wne="http://schemas.microsoft.com/office/word/2006/wordml" xmlns:wps="http://schemas.microsoft.com/office/word/2010/wordprocessingShape" mc:Ignorable="w14 w15 w16se w16cid w16 w16cex w16sdtdh wp14">
+<w:numbering xmlns:wpc="http://schemas.microsoft.com/office/word/2010/wordprocessingCanvas" xmlns:cx="http://schemas.microsoft.com/office/drawing/2014/chartex" xmlns:cx1="http://schemas.microsoft.com/office/drawing/2015/9/8/chartex" xmlns:cx2="http://schemas.microsoft.com/office/drawing/2015/10/21/chartex" xmlns:cx3="http://schemas.microsoft.com/office/drawing/2016/5/9/chartex" xmlns:cx4="http://schemas.microsoft.com/office/drawing/2016/5/10/chartex" xmlns:cx5="http://schemas.microsoft.com/office/drawing/2016/5/11/chartex" xmlns:cx6="http://schemas.microsoft.com/office/drawing/2016/5/12/chartex" xmlns:cx7="http://schemas.microsoft.com/office/drawing/2016/5/13/chartex" xmlns:cx8="http://schemas.microsoft.com/office/drawing/2016/5/14/chartex" xmlns:mc="http://schemas.openxmlformats.org/markup-compatibility/2006" xmlns:aink="http://schemas.microsoft.com/office/drawing/2016/ink" xmlns:am3d="http://schemas.microsoft.com/office/drawing/2017/model3d" xmlns:o="urn:schemas-microsoft-com:office:office" xmlns:oel="http://schemas.microsoft.com/office/2019/extlst" xmlns:r="http://schemas.openxmlformats.org/officeDocument/2006/relationships" xmlns:m="http://schemas.openxmlformats.org/officeDocument/2006/math" xmlns:v="urn:schemas-microsoft-com:vml" xmlns:wp14="http://schemas.microsoft.com/office/word/2010/wordprocessingDrawing" xmlns:wp="http://schemas.openxmlformats.org/drawingml/2006/wordprocessingDrawing" xmlns:w10="urn:schemas-microsoft-com:office:word" xmlns:w="http://schemas.openxmlformats.org/wordprocessingml/2006/main" xmlns:w14="http://schemas.microsoft.com/office/word/2010/wordml" xmlns:w15="http://schemas.microsoft.com/office/word/2012/wordml" xmlns:w16cex="http://schemas.microsoft.com/office/word/2018/wordml/cex" xmlns:w16cid="http://schemas.microsoft.com/office/word/2016/wordml/cid" xmlns:w16="http://schemas.microsoft.com/office/word/2018/wordml" xmlns:w16sdtdh="http://schemas.microsoft.com/office/word/2020/wordml/sdtdatahash" xmlns:w16se="http://schemas.microsoft.com/office/word/2015/wordml/symex" xmlns:wpg="http://schemas.microsoft.com/office/word/2010/wordprocessingGroup" xmlns:wpi="http://schemas.microsoft.com/office/word/2010/wordprocessingInk" xmlns:wne="http://schemas.microsoft.com/office/word/2006/wordml" xmlns:wps="http://schemas.microsoft.com/office/word/2010/wordprocessingShape" mc:Ignorable="w14 w15 w16se w16cid w16 w16cex w16sdtdh wp14">
   <w:abstractNum w:abstractNumId="0" w15:restartNumberingAfterBreak="0">
     <w:nsid w:val="055D7A0D"/>
     <w:multiLevelType w:val="hybridMultilevel"/>

</xml_diff>

<commit_message>
final version all reports
</commit_message>
<xml_diff>
--- a/IPlabs/reports/IP5.docx
+++ b/IPlabs/reports/IP5.docx
@@ -396,27 +396,791 @@
         <w:br w:type="page"/>
       </w:r>
     </w:p>
-    <w:p>
-      <w:pPr>
-        <w:rPr>
-          <w:rFonts w:ascii="Times New Roman" w:hAnsi="Times New Roman" w:cs="Times New Roman"/>
-          <w:b/>
+    <w:sdt>
+      <w:sdtPr>
+        <w:id w:val="96598031"/>
+        <w:docPartObj>
+          <w:docPartGallery w:val="Table of Contents"/>
+          <w:docPartUnique/>
+        </w:docPartObj>
+      </w:sdtPr>
+      <w:sdtEndPr>
+        <w:rPr>
+          <w:rFonts w:asciiTheme="minorHAnsi" w:eastAsiaTheme="minorHAnsi" w:hAnsiTheme="minorHAnsi" w:cstheme="minorBidi"/>
           <w:bCs/>
-          <w:sz w:val="28"/>
-          <w:szCs w:val="28"/>
-        </w:rPr>
-      </w:pPr>
-      <w:r>
-        <w:rPr>
-          <w:rFonts w:ascii="Times New Roman" w:hAnsi="Times New Roman" w:cs="Times New Roman"/>
-          <w:b/>
-          <w:bCs/>
-          <w:sz w:val="28"/>
-          <w:szCs w:val="28"/>
-        </w:rPr>
+          <w:sz w:val="22"/>
+          <w:szCs w:val="22"/>
+          <w:lang w:eastAsia="en-US"/>
+        </w:rPr>
+      </w:sdtEndPr>
+      <w:sdtContent>
+        <w:p>
+          <w:pPr>
+            <w:pStyle w:val="a7"/>
+            <w:jc w:val="center"/>
+            <w:rPr>
+              <w:rFonts w:cs="Times New Roman"/>
+              <w:b w:val="0"/>
+              <w:bCs/>
+            </w:rPr>
+          </w:pPr>
+          <w:r>
+            <w:rPr>
+              <w:rFonts w:cs="Times New Roman"/>
+              <w:b w:val="0"/>
+              <w:bCs/>
+            </w:rPr>
+            <w:t>Оглавление</w:t>
+          </w:r>
+        </w:p>
+        <w:p>
+          <w:pPr>
+            <w:pStyle w:val="11"/>
+            <w:tabs>
+              <w:tab w:val="right" w:leader="dot" w:pos="9345"/>
+            </w:tabs>
+            <w:rPr>
+              <w:rFonts w:ascii="Times New Roman" w:hAnsi="Times New Roman" w:cs="Times New Roman"/>
+              <w:b/>
+              <w:bCs/>
+              <w:noProof/>
+              <w:sz w:val="28"/>
+              <w:szCs w:val="28"/>
+            </w:rPr>
+          </w:pPr>
+          <w:r>
+            <w:rPr>
+              <w:rFonts w:ascii="Times New Roman" w:hAnsi="Times New Roman" w:cs="Times New Roman"/>
+              <w:b/>
+              <w:bCs/>
+              <w:sz w:val="28"/>
+              <w:szCs w:val="28"/>
+            </w:rPr>
+            <w:fldChar w:fldCharType="begin"/>
+          </w:r>
+          <w:r>
+            <w:rPr>
+              <w:rFonts w:ascii="Times New Roman" w:hAnsi="Times New Roman" w:cs="Times New Roman"/>
+              <w:b/>
+              <w:bCs/>
+              <w:sz w:val="28"/>
+              <w:szCs w:val="28"/>
+            </w:rPr>
+            <w:instrText xml:space="preserve"> TOC \o "1-3" \h \z \u </w:instrText>
+          </w:r>
+          <w:r>
+            <w:rPr>
+              <w:rFonts w:ascii="Times New Roman" w:hAnsi="Times New Roman" w:cs="Times New Roman"/>
+              <w:b/>
+              <w:bCs/>
+              <w:sz w:val="28"/>
+              <w:szCs w:val="28"/>
+            </w:rPr>
+            <w:fldChar w:fldCharType="separate"/>
+          </w:r>
+          <w:hyperlink w:anchor="_Toc103801162" w:history="1">
+            <w:r>
+              <w:rPr>
+                <w:rStyle w:val="a4"/>
+                <w:rFonts w:ascii="Times New Roman" w:hAnsi="Times New Roman" w:cs="Times New Roman"/>
+                <w:b/>
+                <w:bCs/>
+                <w:noProof/>
+                <w:sz w:val="28"/>
+                <w:szCs w:val="28"/>
+              </w:rPr>
+              <w:t>Постановка задачи</w:t>
+            </w:r>
+            <w:r>
+              <w:rPr>
+                <w:rFonts w:ascii="Times New Roman" w:hAnsi="Times New Roman" w:cs="Times New Roman"/>
+                <w:b/>
+                <w:bCs/>
+                <w:noProof/>
+                <w:webHidden/>
+                <w:sz w:val="28"/>
+                <w:szCs w:val="28"/>
+              </w:rPr>
+              <w:tab/>
+            </w:r>
+            <w:r>
+              <w:rPr>
+                <w:rFonts w:ascii="Times New Roman" w:hAnsi="Times New Roman" w:cs="Times New Roman"/>
+                <w:b/>
+                <w:bCs/>
+                <w:noProof/>
+                <w:webHidden/>
+                <w:sz w:val="28"/>
+                <w:szCs w:val="28"/>
+              </w:rPr>
+              <w:fldChar w:fldCharType="begin"/>
+            </w:r>
+            <w:r>
+              <w:rPr>
+                <w:rFonts w:ascii="Times New Roman" w:hAnsi="Times New Roman" w:cs="Times New Roman"/>
+                <w:b/>
+                <w:bCs/>
+                <w:noProof/>
+                <w:webHidden/>
+                <w:sz w:val="28"/>
+                <w:szCs w:val="28"/>
+              </w:rPr>
+              <w:instrText xml:space="preserve"> PAGEREF _Toc103801162 \h </w:instrText>
+            </w:r>
+            <w:r>
+              <w:rPr>
+                <w:rFonts w:ascii="Times New Roman" w:hAnsi="Times New Roman" w:cs="Times New Roman"/>
+                <w:b/>
+                <w:bCs/>
+                <w:noProof/>
+                <w:webHidden/>
+                <w:sz w:val="28"/>
+                <w:szCs w:val="28"/>
+              </w:rPr>
+            </w:r>
+            <w:r>
+              <w:rPr>
+                <w:rFonts w:ascii="Times New Roman" w:hAnsi="Times New Roman" w:cs="Times New Roman"/>
+                <w:b/>
+                <w:bCs/>
+                <w:noProof/>
+                <w:webHidden/>
+                <w:sz w:val="28"/>
+                <w:szCs w:val="28"/>
+              </w:rPr>
+              <w:fldChar w:fldCharType="separate"/>
+            </w:r>
+            <w:r>
+              <w:rPr>
+                <w:rFonts w:ascii="Times New Roman" w:hAnsi="Times New Roman" w:cs="Times New Roman"/>
+                <w:b/>
+                <w:bCs/>
+                <w:noProof/>
+                <w:webHidden/>
+                <w:sz w:val="28"/>
+                <w:szCs w:val="28"/>
+              </w:rPr>
+              <w:t>2</w:t>
+            </w:r>
+            <w:r>
+              <w:rPr>
+                <w:rFonts w:ascii="Times New Roman" w:hAnsi="Times New Roman" w:cs="Times New Roman"/>
+                <w:b/>
+                <w:bCs/>
+                <w:noProof/>
+                <w:webHidden/>
+                <w:sz w:val="28"/>
+                <w:szCs w:val="28"/>
+              </w:rPr>
+              <w:fldChar w:fldCharType="end"/>
+            </w:r>
+          </w:hyperlink>
+        </w:p>
+        <w:p>
+          <w:pPr>
+            <w:pStyle w:val="11"/>
+            <w:tabs>
+              <w:tab w:val="right" w:leader="dot" w:pos="9345"/>
+            </w:tabs>
+            <w:rPr>
+              <w:rFonts w:ascii="Times New Roman" w:hAnsi="Times New Roman" w:cs="Times New Roman"/>
+              <w:b/>
+              <w:bCs/>
+              <w:noProof/>
+              <w:sz w:val="28"/>
+              <w:szCs w:val="28"/>
+            </w:rPr>
+          </w:pPr>
+          <w:hyperlink w:anchor="_Toc103801163" w:history="1">
+            <w:r>
+              <w:rPr>
+                <w:rStyle w:val="a4"/>
+                <w:rFonts w:ascii="Times New Roman" w:hAnsi="Times New Roman" w:cs="Times New Roman"/>
+                <w:b/>
+                <w:bCs/>
+                <w:noProof/>
+                <w:sz w:val="28"/>
+                <w:szCs w:val="28"/>
+              </w:rPr>
+              <w:t>Реализация</w:t>
+            </w:r>
+            <w:r>
+              <w:rPr>
+                <w:rFonts w:ascii="Times New Roman" w:hAnsi="Times New Roman" w:cs="Times New Roman"/>
+                <w:b/>
+                <w:bCs/>
+                <w:noProof/>
+                <w:webHidden/>
+                <w:sz w:val="28"/>
+                <w:szCs w:val="28"/>
+              </w:rPr>
+              <w:tab/>
+            </w:r>
+            <w:r>
+              <w:rPr>
+                <w:rFonts w:ascii="Times New Roman" w:hAnsi="Times New Roman" w:cs="Times New Roman"/>
+                <w:b/>
+                <w:bCs/>
+                <w:noProof/>
+                <w:webHidden/>
+                <w:sz w:val="28"/>
+                <w:szCs w:val="28"/>
+              </w:rPr>
+              <w:fldChar w:fldCharType="begin"/>
+            </w:r>
+            <w:r>
+              <w:rPr>
+                <w:rFonts w:ascii="Times New Roman" w:hAnsi="Times New Roman" w:cs="Times New Roman"/>
+                <w:b/>
+                <w:bCs/>
+                <w:noProof/>
+                <w:webHidden/>
+                <w:sz w:val="28"/>
+                <w:szCs w:val="28"/>
+              </w:rPr>
+              <w:instrText xml:space="preserve"> PAGEREF _Toc103801163 \h </w:instrText>
+            </w:r>
+            <w:r>
+              <w:rPr>
+                <w:rFonts w:ascii="Times New Roman" w:hAnsi="Times New Roman" w:cs="Times New Roman"/>
+                <w:b/>
+                <w:bCs/>
+                <w:noProof/>
+                <w:webHidden/>
+                <w:sz w:val="28"/>
+                <w:szCs w:val="28"/>
+              </w:rPr>
+            </w:r>
+            <w:r>
+              <w:rPr>
+                <w:rFonts w:ascii="Times New Roman" w:hAnsi="Times New Roman" w:cs="Times New Roman"/>
+                <w:b/>
+                <w:bCs/>
+                <w:noProof/>
+                <w:webHidden/>
+                <w:sz w:val="28"/>
+                <w:szCs w:val="28"/>
+              </w:rPr>
+              <w:fldChar w:fldCharType="separate"/>
+            </w:r>
+            <w:r>
+              <w:rPr>
+                <w:rFonts w:ascii="Times New Roman" w:hAnsi="Times New Roman" w:cs="Times New Roman"/>
+                <w:b/>
+                <w:bCs/>
+                <w:noProof/>
+                <w:webHidden/>
+                <w:sz w:val="28"/>
+                <w:szCs w:val="28"/>
+              </w:rPr>
+              <w:t>3</w:t>
+            </w:r>
+            <w:r>
+              <w:rPr>
+                <w:rFonts w:ascii="Times New Roman" w:hAnsi="Times New Roman" w:cs="Times New Roman"/>
+                <w:b/>
+                <w:bCs/>
+                <w:noProof/>
+                <w:webHidden/>
+                <w:sz w:val="28"/>
+                <w:szCs w:val="28"/>
+              </w:rPr>
+              <w:fldChar w:fldCharType="end"/>
+            </w:r>
+          </w:hyperlink>
+        </w:p>
+        <w:p>
+          <w:pPr>
+            <w:pStyle w:val="11"/>
+            <w:tabs>
+              <w:tab w:val="right" w:leader="dot" w:pos="9345"/>
+            </w:tabs>
+            <w:rPr>
+              <w:rFonts w:ascii="Times New Roman" w:hAnsi="Times New Roman" w:cs="Times New Roman"/>
+              <w:b/>
+              <w:bCs/>
+              <w:noProof/>
+              <w:sz w:val="28"/>
+              <w:szCs w:val="28"/>
+            </w:rPr>
+          </w:pPr>
+          <w:hyperlink w:anchor="_Toc103801164" w:history="1">
+            <w:r>
+              <w:rPr>
+                <w:rStyle w:val="a4"/>
+                <w:rFonts w:ascii="Times New Roman" w:hAnsi="Times New Roman" w:cs="Times New Roman"/>
+                <w:b/>
+                <w:bCs/>
+                <w:noProof/>
+                <w:sz w:val="28"/>
+                <w:szCs w:val="28"/>
+              </w:rPr>
+              <w:t>Интерфейс работы</w:t>
+            </w:r>
+            <w:r>
+              <w:rPr>
+                <w:rFonts w:ascii="Times New Roman" w:hAnsi="Times New Roman" w:cs="Times New Roman"/>
+                <w:b/>
+                <w:bCs/>
+                <w:noProof/>
+                <w:webHidden/>
+                <w:sz w:val="28"/>
+                <w:szCs w:val="28"/>
+              </w:rPr>
+              <w:tab/>
+            </w:r>
+            <w:r>
+              <w:rPr>
+                <w:rFonts w:ascii="Times New Roman" w:hAnsi="Times New Roman" w:cs="Times New Roman"/>
+                <w:b/>
+                <w:bCs/>
+                <w:noProof/>
+                <w:webHidden/>
+                <w:sz w:val="28"/>
+                <w:szCs w:val="28"/>
+              </w:rPr>
+              <w:fldChar w:fldCharType="begin"/>
+            </w:r>
+            <w:r>
+              <w:rPr>
+                <w:rFonts w:ascii="Times New Roman" w:hAnsi="Times New Roman" w:cs="Times New Roman"/>
+                <w:b/>
+                <w:bCs/>
+                <w:noProof/>
+                <w:webHidden/>
+                <w:sz w:val="28"/>
+                <w:szCs w:val="28"/>
+              </w:rPr>
+              <w:instrText xml:space="preserve"> PAGEREF _Toc103801164 \h </w:instrText>
+            </w:r>
+            <w:r>
+              <w:rPr>
+                <w:rFonts w:ascii="Times New Roman" w:hAnsi="Times New Roman" w:cs="Times New Roman"/>
+                <w:b/>
+                <w:bCs/>
+                <w:noProof/>
+                <w:webHidden/>
+                <w:sz w:val="28"/>
+                <w:szCs w:val="28"/>
+              </w:rPr>
+            </w:r>
+            <w:r>
+              <w:rPr>
+                <w:rFonts w:ascii="Times New Roman" w:hAnsi="Times New Roman" w:cs="Times New Roman"/>
+                <w:b/>
+                <w:bCs/>
+                <w:noProof/>
+                <w:webHidden/>
+                <w:sz w:val="28"/>
+                <w:szCs w:val="28"/>
+              </w:rPr>
+              <w:fldChar w:fldCharType="separate"/>
+            </w:r>
+            <w:r>
+              <w:rPr>
+                <w:rFonts w:ascii="Times New Roman" w:hAnsi="Times New Roman" w:cs="Times New Roman"/>
+                <w:b/>
+                <w:bCs/>
+                <w:noProof/>
+                <w:webHidden/>
+                <w:sz w:val="28"/>
+                <w:szCs w:val="28"/>
+              </w:rPr>
+              <w:t>4</w:t>
+            </w:r>
+            <w:r>
+              <w:rPr>
+                <w:rFonts w:ascii="Times New Roman" w:hAnsi="Times New Roman" w:cs="Times New Roman"/>
+                <w:b/>
+                <w:bCs/>
+                <w:noProof/>
+                <w:webHidden/>
+                <w:sz w:val="28"/>
+                <w:szCs w:val="28"/>
+              </w:rPr>
+              <w:fldChar w:fldCharType="end"/>
+            </w:r>
+          </w:hyperlink>
+        </w:p>
+        <w:p>
+          <w:pPr>
+            <w:pStyle w:val="11"/>
+            <w:tabs>
+              <w:tab w:val="right" w:leader="dot" w:pos="9345"/>
+            </w:tabs>
+            <w:rPr>
+              <w:rFonts w:ascii="Times New Roman" w:hAnsi="Times New Roman" w:cs="Times New Roman"/>
+              <w:b/>
+              <w:bCs/>
+              <w:noProof/>
+              <w:sz w:val="28"/>
+              <w:szCs w:val="28"/>
+            </w:rPr>
+          </w:pPr>
+          <w:hyperlink w:anchor="_Toc103801165" w:history="1">
+            <w:r>
+              <w:rPr>
+                <w:rStyle w:val="a4"/>
+                <w:rFonts w:ascii="Times New Roman" w:hAnsi="Times New Roman" w:cs="Times New Roman"/>
+                <w:b/>
+                <w:bCs/>
+                <w:noProof/>
+                <w:sz w:val="28"/>
+                <w:szCs w:val="28"/>
+              </w:rPr>
+              <w:t>Листинг кода</w:t>
+            </w:r>
+            <w:r>
+              <w:rPr>
+                <w:rFonts w:ascii="Times New Roman" w:hAnsi="Times New Roman" w:cs="Times New Roman"/>
+                <w:b/>
+                <w:bCs/>
+                <w:noProof/>
+                <w:webHidden/>
+                <w:sz w:val="28"/>
+                <w:szCs w:val="28"/>
+              </w:rPr>
+              <w:tab/>
+            </w:r>
+            <w:r>
+              <w:rPr>
+                <w:rFonts w:ascii="Times New Roman" w:hAnsi="Times New Roman" w:cs="Times New Roman"/>
+                <w:b/>
+                <w:bCs/>
+                <w:noProof/>
+                <w:webHidden/>
+                <w:sz w:val="28"/>
+                <w:szCs w:val="28"/>
+              </w:rPr>
+              <w:fldChar w:fldCharType="begin"/>
+            </w:r>
+            <w:r>
+              <w:rPr>
+                <w:rFonts w:ascii="Times New Roman" w:hAnsi="Times New Roman" w:cs="Times New Roman"/>
+                <w:b/>
+                <w:bCs/>
+                <w:noProof/>
+                <w:webHidden/>
+                <w:sz w:val="28"/>
+                <w:szCs w:val="28"/>
+              </w:rPr>
+              <w:instrText xml:space="preserve"> PAGEREF _Toc103801165 \h </w:instrText>
+            </w:r>
+            <w:r>
+              <w:rPr>
+                <w:rFonts w:ascii="Times New Roman" w:hAnsi="Times New Roman" w:cs="Times New Roman"/>
+                <w:b/>
+                <w:bCs/>
+                <w:noProof/>
+                <w:webHidden/>
+                <w:sz w:val="28"/>
+                <w:szCs w:val="28"/>
+              </w:rPr>
+            </w:r>
+            <w:r>
+              <w:rPr>
+                <w:rFonts w:ascii="Times New Roman" w:hAnsi="Times New Roman" w:cs="Times New Roman"/>
+                <w:b/>
+                <w:bCs/>
+                <w:noProof/>
+                <w:webHidden/>
+                <w:sz w:val="28"/>
+                <w:szCs w:val="28"/>
+              </w:rPr>
+              <w:fldChar w:fldCharType="separate"/>
+            </w:r>
+            <w:r>
+              <w:rPr>
+                <w:rFonts w:ascii="Times New Roman" w:hAnsi="Times New Roman" w:cs="Times New Roman"/>
+                <w:b/>
+                <w:bCs/>
+                <w:noProof/>
+                <w:webHidden/>
+                <w:sz w:val="28"/>
+                <w:szCs w:val="28"/>
+              </w:rPr>
+              <w:t>7</w:t>
+            </w:r>
+            <w:r>
+              <w:rPr>
+                <w:rFonts w:ascii="Times New Roman" w:hAnsi="Times New Roman" w:cs="Times New Roman"/>
+                <w:b/>
+                <w:bCs/>
+                <w:noProof/>
+                <w:webHidden/>
+                <w:sz w:val="28"/>
+                <w:szCs w:val="28"/>
+              </w:rPr>
+              <w:fldChar w:fldCharType="end"/>
+            </w:r>
+          </w:hyperlink>
+        </w:p>
+        <w:p>
+          <w:pPr>
+            <w:pStyle w:val="11"/>
+            <w:tabs>
+              <w:tab w:val="right" w:leader="dot" w:pos="9345"/>
+            </w:tabs>
+            <w:rPr>
+              <w:rFonts w:ascii="Times New Roman" w:hAnsi="Times New Roman" w:cs="Times New Roman"/>
+              <w:b/>
+              <w:bCs/>
+              <w:noProof/>
+              <w:sz w:val="28"/>
+              <w:szCs w:val="28"/>
+            </w:rPr>
+          </w:pPr>
+          <w:hyperlink w:anchor="_Toc103801166" w:history="1">
+            <w:r>
+              <w:rPr>
+                <w:rStyle w:val="a4"/>
+                <w:rFonts w:ascii="Times New Roman" w:hAnsi="Times New Roman" w:cs="Times New Roman"/>
+                <w:b/>
+                <w:bCs/>
+                <w:noProof/>
+                <w:sz w:val="28"/>
+                <w:szCs w:val="28"/>
+              </w:rPr>
+              <w:t>Выводы</w:t>
+            </w:r>
+            <w:r>
+              <w:rPr>
+                <w:rFonts w:ascii="Times New Roman" w:hAnsi="Times New Roman" w:cs="Times New Roman"/>
+                <w:b/>
+                <w:bCs/>
+                <w:noProof/>
+                <w:webHidden/>
+                <w:sz w:val="28"/>
+                <w:szCs w:val="28"/>
+              </w:rPr>
+              <w:tab/>
+            </w:r>
+            <w:r>
+              <w:rPr>
+                <w:rFonts w:ascii="Times New Roman" w:hAnsi="Times New Roman" w:cs="Times New Roman"/>
+                <w:b/>
+                <w:bCs/>
+                <w:noProof/>
+                <w:webHidden/>
+                <w:sz w:val="28"/>
+                <w:szCs w:val="28"/>
+              </w:rPr>
+              <w:fldChar w:fldCharType="begin"/>
+            </w:r>
+            <w:r>
+              <w:rPr>
+                <w:rFonts w:ascii="Times New Roman" w:hAnsi="Times New Roman" w:cs="Times New Roman"/>
+                <w:b/>
+                <w:bCs/>
+                <w:noProof/>
+                <w:webHidden/>
+                <w:sz w:val="28"/>
+                <w:szCs w:val="28"/>
+              </w:rPr>
+              <w:instrText xml:space="preserve"> PAGEREF _Toc103801166 \h </w:instrText>
+            </w:r>
+            <w:r>
+              <w:rPr>
+                <w:rFonts w:ascii="Times New Roman" w:hAnsi="Times New Roman" w:cs="Times New Roman"/>
+                <w:b/>
+                <w:bCs/>
+                <w:noProof/>
+                <w:webHidden/>
+                <w:sz w:val="28"/>
+                <w:szCs w:val="28"/>
+              </w:rPr>
+            </w:r>
+            <w:r>
+              <w:rPr>
+                <w:rFonts w:ascii="Times New Roman" w:hAnsi="Times New Roman" w:cs="Times New Roman"/>
+                <w:b/>
+                <w:bCs/>
+                <w:noProof/>
+                <w:webHidden/>
+                <w:sz w:val="28"/>
+                <w:szCs w:val="28"/>
+              </w:rPr>
+              <w:fldChar w:fldCharType="separate"/>
+            </w:r>
+            <w:r>
+              <w:rPr>
+                <w:rFonts w:ascii="Times New Roman" w:hAnsi="Times New Roman" w:cs="Times New Roman"/>
+                <w:b/>
+                <w:bCs/>
+                <w:noProof/>
+                <w:webHidden/>
+                <w:sz w:val="28"/>
+                <w:szCs w:val="28"/>
+              </w:rPr>
+              <w:t>9</w:t>
+            </w:r>
+            <w:r>
+              <w:rPr>
+                <w:rFonts w:ascii="Times New Roman" w:hAnsi="Times New Roman" w:cs="Times New Roman"/>
+                <w:b/>
+                <w:bCs/>
+                <w:noProof/>
+                <w:webHidden/>
+                <w:sz w:val="28"/>
+                <w:szCs w:val="28"/>
+              </w:rPr>
+              <w:fldChar w:fldCharType="end"/>
+            </w:r>
+          </w:hyperlink>
+        </w:p>
+        <w:p>
+          <w:pPr>
+            <w:pStyle w:val="11"/>
+            <w:tabs>
+              <w:tab w:val="right" w:leader="dot" w:pos="9345"/>
+            </w:tabs>
+            <w:rPr>
+              <w:rFonts w:ascii="Times New Roman" w:hAnsi="Times New Roman" w:cs="Times New Roman"/>
+              <w:b/>
+              <w:bCs/>
+              <w:noProof/>
+              <w:sz w:val="28"/>
+              <w:szCs w:val="28"/>
+            </w:rPr>
+          </w:pPr>
+          <w:hyperlink w:anchor="_Toc103801167" w:history="1">
+            <w:r>
+              <w:rPr>
+                <w:rStyle w:val="a4"/>
+                <w:rFonts w:ascii="Times New Roman" w:hAnsi="Times New Roman" w:cs="Times New Roman"/>
+                <w:b/>
+                <w:bCs/>
+                <w:noProof/>
+                <w:sz w:val="28"/>
+                <w:szCs w:val="28"/>
+              </w:rPr>
+              <w:t>Литература</w:t>
+            </w:r>
+            <w:r>
+              <w:rPr>
+                <w:rFonts w:ascii="Times New Roman" w:hAnsi="Times New Roman" w:cs="Times New Roman"/>
+                <w:b/>
+                <w:bCs/>
+                <w:noProof/>
+                <w:webHidden/>
+                <w:sz w:val="28"/>
+                <w:szCs w:val="28"/>
+              </w:rPr>
+              <w:tab/>
+            </w:r>
+            <w:r>
+              <w:rPr>
+                <w:rFonts w:ascii="Times New Roman" w:hAnsi="Times New Roman" w:cs="Times New Roman"/>
+                <w:b/>
+                <w:bCs/>
+                <w:noProof/>
+                <w:webHidden/>
+                <w:sz w:val="28"/>
+                <w:szCs w:val="28"/>
+              </w:rPr>
+              <w:fldChar w:fldCharType="begin"/>
+            </w:r>
+            <w:r>
+              <w:rPr>
+                <w:rFonts w:ascii="Times New Roman" w:hAnsi="Times New Roman" w:cs="Times New Roman"/>
+                <w:b/>
+                <w:bCs/>
+                <w:noProof/>
+                <w:webHidden/>
+                <w:sz w:val="28"/>
+                <w:szCs w:val="28"/>
+              </w:rPr>
+              <w:instrText xml:space="preserve"> PAGEREF _Toc103801167 \h </w:instrText>
+            </w:r>
+            <w:r>
+              <w:rPr>
+                <w:rFonts w:ascii="Times New Roman" w:hAnsi="Times New Roman" w:cs="Times New Roman"/>
+                <w:b/>
+                <w:bCs/>
+                <w:noProof/>
+                <w:webHidden/>
+                <w:sz w:val="28"/>
+                <w:szCs w:val="28"/>
+              </w:rPr>
+            </w:r>
+            <w:r>
+              <w:rPr>
+                <w:rFonts w:ascii="Times New Roman" w:hAnsi="Times New Roman" w:cs="Times New Roman"/>
+                <w:b/>
+                <w:bCs/>
+                <w:noProof/>
+                <w:webHidden/>
+                <w:sz w:val="28"/>
+                <w:szCs w:val="28"/>
+              </w:rPr>
+              <w:fldChar w:fldCharType="separate"/>
+            </w:r>
+            <w:r>
+              <w:rPr>
+                <w:rFonts w:ascii="Times New Roman" w:hAnsi="Times New Roman" w:cs="Times New Roman"/>
+                <w:b/>
+                <w:bCs/>
+                <w:noProof/>
+                <w:webHidden/>
+                <w:sz w:val="28"/>
+                <w:szCs w:val="28"/>
+              </w:rPr>
+              <w:t>10</w:t>
+            </w:r>
+            <w:r>
+              <w:rPr>
+                <w:rFonts w:ascii="Times New Roman" w:hAnsi="Times New Roman" w:cs="Times New Roman"/>
+                <w:b/>
+                <w:bCs/>
+                <w:noProof/>
+                <w:webHidden/>
+                <w:sz w:val="28"/>
+                <w:szCs w:val="28"/>
+              </w:rPr>
+              <w:fldChar w:fldCharType="end"/>
+            </w:r>
+          </w:hyperlink>
+        </w:p>
+        <w:p>
+          <w:r>
+            <w:rPr>
+              <w:rFonts w:ascii="Times New Roman" w:hAnsi="Times New Roman" w:cs="Times New Roman"/>
+              <w:b/>
+              <w:bCs/>
+              <w:sz w:val="28"/>
+              <w:szCs w:val="28"/>
+            </w:rPr>
+            <w:fldChar w:fldCharType="end"/>
+          </w:r>
+        </w:p>
+      </w:sdtContent>
+    </w:sdt>
+    <w:p>
+      <w:pPr>
+        <w:rPr>
+          <w:rFonts w:asciiTheme="majorHAnsi" w:eastAsiaTheme="majorEastAsia" w:hAnsiTheme="majorHAnsi" w:cstheme="majorBidi"/>
+          <w:color w:val="2F5496" w:themeColor="accent1" w:themeShade="BF"/>
+          <w:sz w:val="32"/>
+          <w:szCs w:val="32"/>
+        </w:rPr>
+      </w:pPr>
+      <w:r>
+        <w:br w:type="page"/>
+      </w:r>
+    </w:p>
+    <w:p>
+      <w:pPr>
+        <w:pStyle w:val="1"/>
+        <w:rPr>
+          <w:b w:val="0"/>
+        </w:rPr>
+      </w:pPr>
+      <w:bookmarkStart w:id="0" w:name="_Toc103801162"/>
+      <w:r>
         <w:lastRenderedPageBreak/>
         <w:t>Постановка задачи</w:t>
       </w:r>
+      <w:bookmarkEnd w:id="0"/>
     </w:p>
     <w:p>
       <w:pPr>
@@ -479,11 +1243,8 @@
     </w:p>
     <w:p>
       <w:pPr>
-        <w:spacing w:line="360" w:lineRule="auto"/>
         <w:rPr>
           <w:rFonts w:ascii="Times New Roman" w:hAnsi="Times New Roman" w:cs="Times New Roman"/>
-          <w:b/>
-          <w:bCs/>
           <w:sz w:val="28"/>
           <w:szCs w:val="28"/>
         </w:rPr>
@@ -491,13 +1252,25 @@
       <w:r>
         <w:rPr>
           <w:rFonts w:ascii="Times New Roman" w:hAnsi="Times New Roman" w:cs="Times New Roman"/>
-          <w:b/>
-          <w:bCs/>
-          <w:sz w:val="28"/>
-          <w:szCs w:val="28"/>
-        </w:rPr>
+          <w:sz w:val="28"/>
+          <w:szCs w:val="28"/>
+        </w:rPr>
+        <w:br w:type="page"/>
+      </w:r>
+    </w:p>
+    <w:p>
+      <w:pPr>
+        <w:pStyle w:val="1"/>
+        <w:rPr>
+          <w:b w:val="0"/>
+        </w:rPr>
+      </w:pPr>
+      <w:bookmarkStart w:id="1" w:name="_Toc103801163"/>
+      <w:r>
+        <w:lastRenderedPageBreak/>
         <w:t>Реализация</w:t>
       </w:r>
+      <w:bookmarkEnd w:id="1"/>
     </w:p>
     <w:p>
       <w:pPr>
@@ -706,179 +1479,6 @@
             <wp:extent cx="1609725" cy="666750"/>
             <wp:effectExtent l="0" t="0" r="9525" b="0"/>
             <wp:docPr id="2" name="Рисунок 2"/>
-            <wp:cNvGraphicFramePr>
-              <a:graphicFrameLocks xmlns:a="http://schemas.openxmlformats.org/drawingml/2006/main" noChangeAspect="1"/>
-            </wp:cNvGraphicFramePr>
-            <a:graphic xmlns:a="http://schemas.openxmlformats.org/drawingml/2006/main">
-              <a:graphicData uri="http://schemas.openxmlformats.org/drawingml/2006/picture">
-                <pic:pic xmlns:pic="http://schemas.openxmlformats.org/drawingml/2006/picture">
-                  <pic:nvPicPr>
-                    <pic:cNvPr id="1" name=""/>
-                    <pic:cNvPicPr/>
-                  </pic:nvPicPr>
-                  <pic:blipFill>
-                    <a:blip r:embed="rId5"/>
-                    <a:stretch>
-                      <a:fillRect/>
-                    </a:stretch>
-                  </pic:blipFill>
-                  <pic:spPr>
-                    <a:xfrm>
-                      <a:off x="0" y="0"/>
-                      <a:ext cx="1609725" cy="666750"/>
-                    </a:xfrm>
-                    <a:prstGeom prst="rect">
-                      <a:avLst/>
-                    </a:prstGeom>
-                  </pic:spPr>
-                </pic:pic>
-              </a:graphicData>
-            </a:graphic>
-          </wp:inline>
-        </w:drawing>
-      </w:r>
-    </w:p>
-    <w:p>
-      <w:pPr>
-        <w:pStyle w:val="a3"/>
-        <w:numPr>
-          <w:ilvl w:val="0"/>
-          <w:numId w:val="9"/>
-        </w:numPr>
-        <w:spacing w:line="360" w:lineRule="auto"/>
-        <w:rPr>
-          <w:rFonts w:ascii="Times New Roman" w:hAnsi="Times New Roman"/>
-          <w:sz w:val="28"/>
-          <w:szCs w:val="28"/>
-          <w:lang w:val="en-US"/>
-        </w:rPr>
-      </w:pPr>
-      <w:r>
-        <w:rPr>
-          <w:rFonts w:ascii="Times New Roman" w:hAnsi="Times New Roman"/>
-          <w:sz w:val="28"/>
-          <w:szCs w:val="28"/>
-        </w:rPr>
-        <w:t>Темная тема сайта</w:t>
-      </w:r>
-    </w:p>
-    <w:p>
-      <w:pPr>
-        <w:pStyle w:val="a3"/>
-        <w:numPr>
-          <w:ilvl w:val="0"/>
-          <w:numId w:val="9"/>
-        </w:numPr>
-        <w:spacing w:line="360" w:lineRule="auto"/>
-        <w:rPr>
-          <w:rFonts w:ascii="Times New Roman" w:hAnsi="Times New Roman"/>
-          <w:sz w:val="28"/>
-          <w:szCs w:val="28"/>
-          <w:lang w:val="en-US"/>
-        </w:rPr>
-      </w:pPr>
-      <w:r>
-        <w:rPr>
-          <w:rFonts w:ascii="Times New Roman" w:hAnsi="Times New Roman"/>
-          <w:sz w:val="28"/>
-          <w:szCs w:val="28"/>
-        </w:rPr>
-        <w:t>Светлая тема сайта</w:t>
-      </w:r>
-    </w:p>
-    <w:p>
-      <w:pPr>
-        <w:pStyle w:val="a3"/>
-        <w:numPr>
-          <w:ilvl w:val="0"/>
-          <w:numId w:val="9"/>
-        </w:numPr>
-        <w:spacing w:line="360" w:lineRule="auto"/>
-        <w:rPr>
-          <w:rFonts w:ascii="Times New Roman" w:hAnsi="Times New Roman"/>
-          <w:sz w:val="28"/>
-          <w:szCs w:val="28"/>
-        </w:rPr>
-      </w:pPr>
-      <w:r>
-        <w:rPr>
-          <w:rFonts w:ascii="Times New Roman" w:hAnsi="Times New Roman"/>
-          <w:sz w:val="28"/>
-          <w:szCs w:val="28"/>
-        </w:rPr>
-        <w:t xml:space="preserve">Основной </w:t>
-      </w:r>
-      <w:r>
-        <w:rPr>
-          <w:rFonts w:ascii="Times New Roman" w:hAnsi="Times New Roman"/>
-          <w:sz w:val="28"/>
-          <w:szCs w:val="28"/>
-          <w:lang w:val="en-US"/>
-        </w:rPr>
-        <w:t>CSS</w:t>
-      </w:r>
-      <w:r>
-        <w:rPr>
-          <w:rFonts w:ascii="Times New Roman" w:hAnsi="Times New Roman"/>
-          <w:sz w:val="28"/>
-          <w:szCs w:val="28"/>
-        </w:rPr>
-        <w:t xml:space="preserve"> файл со стилями страницы</w:t>
-      </w:r>
-    </w:p>
-    <w:p>
-      <w:pPr>
-        <w:spacing w:line="360" w:lineRule="auto"/>
-        <w:rPr>
-          <w:rFonts w:ascii="Times New Roman" w:hAnsi="Times New Roman"/>
-          <w:sz w:val="28"/>
-          <w:szCs w:val="28"/>
-        </w:rPr>
-      </w:pPr>
-      <w:r>
-        <w:rPr>
-          <w:rFonts w:ascii="Times New Roman" w:hAnsi="Times New Roman"/>
-          <w:sz w:val="28"/>
-          <w:szCs w:val="28"/>
-        </w:rPr>
-        <w:t xml:space="preserve">3 – Основная </w:t>
-      </w:r>
-      <w:r>
-        <w:rPr>
-          <w:rFonts w:ascii="Times New Roman" w:hAnsi="Times New Roman"/>
-          <w:sz w:val="28"/>
-          <w:szCs w:val="28"/>
-          <w:lang w:val="en-US"/>
-        </w:rPr>
-        <w:t>HTML</w:t>
-      </w:r>
-      <w:r>
-        <w:rPr>
-          <w:rFonts w:ascii="Times New Roman" w:hAnsi="Times New Roman"/>
-          <w:sz w:val="28"/>
-          <w:szCs w:val="28"/>
-        </w:rPr>
-        <w:t xml:space="preserve"> страница с контентом</w:t>
-      </w:r>
-    </w:p>
-    <w:p>
-      <w:pPr>
-        <w:spacing w:line="360" w:lineRule="auto"/>
-        <w:rPr>
-          <w:rFonts w:ascii="Times New Roman" w:hAnsi="Times New Roman"/>
-          <w:sz w:val="28"/>
-          <w:szCs w:val="28"/>
-        </w:rPr>
-      </w:pPr>
-      <w:r>
-        <w:rPr>
-          <w:noProof/>
-        </w:rPr>
-        <w:drawing>
-          <wp:inline distT="0" distB="0" distL="0" distR="0" wp14:anchorId="2985016C" wp14:editId="6E945D28">
-            <wp:extent cx="1695450" cy="295275"/>
-            <wp:effectExtent l="0" t="0" r="0" b="9525"/>
-            <wp:docPr id="3" name="Рисунок 3"/>
             <wp:cNvGraphicFramePr>
               <a:graphicFrameLocks xmlns:a="http://schemas.openxmlformats.org/drawingml/2006/main" noChangeAspect="1"/>
             </wp:cNvGraphicFramePr>
@@ -898,7 +1498,7 @@
                   <pic:spPr>
                     <a:xfrm>
                       <a:off x="0" y="0"/>
-                      <a:ext cx="1695450" cy="295275"/>
+                      <a:ext cx="1609725" cy="666750"/>
                     </a:xfrm>
                     <a:prstGeom prst="rect">
                       <a:avLst/>
@@ -913,34 +1513,17 @@
     </w:p>
     <w:p>
       <w:pPr>
-        <w:spacing w:line="360" w:lineRule="auto"/>
-        <w:rPr>
-          <w:rFonts w:ascii="Times New Roman" w:hAnsi="Times New Roman"/>
-          <w:sz w:val="28"/>
-          <w:szCs w:val="28"/>
-        </w:rPr>
-      </w:pPr>
-      <w:r>
-        <w:rPr>
-          <w:rFonts w:ascii="Times New Roman" w:hAnsi="Times New Roman"/>
-          <w:sz w:val="28"/>
-          <w:szCs w:val="28"/>
-        </w:rPr>
-        <w:t>4 – Файл со скриптами</w:t>
-      </w:r>
-    </w:p>
-    <w:p>
-      <w:pPr>
         <w:pStyle w:val="a3"/>
         <w:numPr>
           <w:ilvl w:val="0"/>
-          <w:numId w:val="10"/>
+          <w:numId w:val="9"/>
         </w:numPr>
         <w:spacing w:line="360" w:lineRule="auto"/>
         <w:rPr>
           <w:rFonts w:ascii="Times New Roman" w:hAnsi="Times New Roman"/>
           <w:sz w:val="28"/>
           <w:szCs w:val="28"/>
+          <w:lang w:val="en-US"/>
         </w:rPr>
       </w:pPr>
       <w:r>
@@ -949,34 +1532,7 @@
           <w:sz w:val="28"/>
           <w:szCs w:val="28"/>
         </w:rPr>
-        <w:t xml:space="preserve">Скрипт для </w:t>
-      </w:r>
-      <w:proofErr w:type="spellStart"/>
-      <w:r>
-        <w:rPr>
-          <w:rFonts w:ascii="Times New Roman" w:hAnsi="Times New Roman"/>
-          <w:sz w:val="28"/>
-          <w:szCs w:val="28"/>
-          <w:lang w:val="en-US"/>
-        </w:rPr>
-        <w:t>preloader</w:t>
-      </w:r>
-      <w:proofErr w:type="spellEnd"/>
-      <w:r>
-        <w:rPr>
-          <w:rFonts w:ascii="Times New Roman" w:hAnsi="Times New Roman"/>
-          <w:sz w:val="28"/>
-          <w:szCs w:val="28"/>
-        </w:rPr>
-        <w:t xml:space="preserve">, </w:t>
-      </w:r>
-      <w:r>
-        <w:rPr>
-          <w:rFonts w:ascii="Times New Roman" w:hAnsi="Times New Roman"/>
-          <w:sz w:val="28"/>
-          <w:szCs w:val="28"/>
-        </w:rPr>
-        <w:t>отображает анимированные полоски на время загрузки страницы</w:t>
+        <w:t>Темная тема сайта</w:t>
       </w:r>
     </w:p>
     <w:p>
@@ -984,13 +1540,14 @@
         <w:pStyle w:val="a3"/>
         <w:numPr>
           <w:ilvl w:val="0"/>
-          <w:numId w:val="10"/>
+          <w:numId w:val="9"/>
         </w:numPr>
         <w:spacing w:line="360" w:lineRule="auto"/>
         <w:rPr>
           <w:rFonts w:ascii="Times New Roman" w:hAnsi="Times New Roman"/>
           <w:sz w:val="28"/>
           <w:szCs w:val="28"/>
+          <w:lang w:val="en-US"/>
         </w:rPr>
       </w:pPr>
       <w:r>
@@ -999,7 +1556,7 @@
           <w:sz w:val="28"/>
           <w:szCs w:val="28"/>
         </w:rPr>
-        <w:t>Скрипт для смены темы по нажатию на кнопку</w:t>
+        <w:t>Светлая тема сайта</w:t>
       </w:r>
     </w:p>
     <w:p>
@@ -1007,7 +1564,7 @@
         <w:pStyle w:val="a3"/>
         <w:numPr>
           <w:ilvl w:val="0"/>
-          <w:numId w:val="10"/>
+          <w:numId w:val="9"/>
         </w:numPr>
         <w:spacing w:line="360" w:lineRule="auto"/>
         <w:rPr>
@@ -1022,23 +1579,29 @@
           <w:sz w:val="28"/>
           <w:szCs w:val="28"/>
         </w:rPr>
-        <w:t xml:space="preserve">Скрипт для </w:t>
-      </w:r>
-      <w:proofErr w:type="spellStart"/>
+        <w:t xml:space="preserve">Основной </w:t>
+      </w:r>
       <w:r>
         <w:rPr>
           <w:rFonts w:ascii="Times New Roman" w:hAnsi="Times New Roman"/>
           <w:sz w:val="28"/>
           <w:szCs w:val="28"/>
-        </w:rPr>
-        <w:t>галерии</w:t>
-      </w:r>
-      <w:proofErr w:type="spellEnd"/>
+          <w:lang w:val="en-US"/>
+        </w:rPr>
+        <w:t>CSS</w:t>
+      </w:r>
+      <w:r>
+        <w:rPr>
+          <w:rFonts w:ascii="Times New Roman" w:hAnsi="Times New Roman"/>
+          <w:sz w:val="28"/>
+          <w:szCs w:val="28"/>
+        </w:rPr>
+        <w:t xml:space="preserve"> файл со стилями страницы</w:t>
+      </w:r>
     </w:p>
     <w:p>
       <w:pPr>
         <w:spacing w:line="360" w:lineRule="auto"/>
-        <w:ind w:firstLine="360"/>
         <w:rPr>
           <w:rFonts w:ascii="Times New Roman" w:hAnsi="Times New Roman"/>
           <w:sz w:val="28"/>
@@ -1051,7 +1614,7 @@
           <w:sz w:val="28"/>
           <w:szCs w:val="28"/>
         </w:rPr>
-        <w:t xml:space="preserve">Работа выполнена в виде </w:t>
+        <w:t xml:space="preserve">3 – Основная </w:t>
       </w:r>
       <w:r>
         <w:rPr>
@@ -1068,100 +1631,27 @@
           <w:sz w:val="28"/>
           <w:szCs w:val="28"/>
         </w:rPr>
-        <w:t xml:space="preserve"> страницы, с шапкой, основной </w:t>
-      </w:r>
-      <w:proofErr w:type="spellStart"/>
-      <w:r>
+        <w:t xml:space="preserve"> страница с контентом</w:t>
+      </w:r>
+    </w:p>
+    <w:p>
+      <w:pPr>
+        <w:spacing w:line="360" w:lineRule="auto"/>
         <w:rPr>
           <w:rFonts w:ascii="Times New Roman" w:hAnsi="Times New Roman"/>
           <w:sz w:val="28"/>
           <w:szCs w:val="28"/>
         </w:rPr>
-        <w:t>частю</w:t>
-      </w:r>
-      <w:proofErr w:type="spellEnd"/>
-      <w:r>
-        <w:rPr>
-          <w:rFonts w:ascii="Times New Roman" w:hAnsi="Times New Roman"/>
-          <w:sz w:val="28"/>
-          <w:szCs w:val="28"/>
-        </w:rPr>
-        <w:t xml:space="preserve"> и футером. В шапке находится иконка сайта, название работы и две кнопки для смены темы и открытия меню. В основной части находятся – краткая информация о Суворове, галерея с модальными окнами и контент о жизни </w:t>
-      </w:r>
-      <w:r>
-        <w:rPr>
-          <w:rFonts w:ascii="Times New Roman" w:hAnsi="Times New Roman"/>
-          <w:sz w:val="28"/>
-          <w:szCs w:val="28"/>
-        </w:rPr>
-        <w:lastRenderedPageBreak/>
-        <w:t>Суворова. В футере находятся иконки с соц. Сетями и текст о авторских правах.</w:t>
-      </w:r>
-      <w:r>
-        <w:rPr>
-          <w:rFonts w:ascii="Times New Roman" w:hAnsi="Times New Roman"/>
-          <w:sz w:val="28"/>
-          <w:szCs w:val="28"/>
-        </w:rPr>
-        <w:t xml:space="preserve"> Сайт полностью адаптивен под любое устройство.</w:t>
-      </w:r>
-    </w:p>
-    <w:p>
-      <w:pPr>
-        <w:rPr>
-          <w:rFonts w:ascii="Times New Roman" w:hAnsi="Times New Roman"/>
-          <w:sz w:val="28"/>
-          <w:szCs w:val="28"/>
-        </w:rPr>
-      </w:pPr>
-      <w:r>
-        <w:rPr>
-          <w:rFonts w:ascii="Times New Roman" w:hAnsi="Times New Roman"/>
-          <w:sz w:val="28"/>
-          <w:szCs w:val="28"/>
-        </w:rPr>
-        <w:br w:type="page"/>
-      </w:r>
-    </w:p>
-    <w:p>
-      <w:pPr>
-        <w:rPr>
-          <w:rFonts w:ascii="Times New Roman" w:hAnsi="Times New Roman" w:cs="Times New Roman"/>
-          <w:sz w:val="28"/>
-          <w:szCs w:val="28"/>
-        </w:rPr>
-      </w:pPr>
-      <w:r>
-        <w:rPr>
-          <w:rFonts w:ascii="Times New Roman" w:hAnsi="Times New Roman" w:cs="Times New Roman"/>
-          <w:b/>
-          <w:bCs/>
-          <w:sz w:val="28"/>
-          <w:szCs w:val="28"/>
-        </w:rPr>
-        <w:lastRenderedPageBreak/>
-        <w:t>Интерфейс работы</w:t>
-      </w:r>
-    </w:p>
-    <w:p>
-      <w:pPr>
-        <w:rPr>
-          <w:rFonts w:ascii="Times New Roman" w:hAnsi="Times New Roman" w:cs="Times New Roman"/>
-          <w:b/>
-          <w:bCs/>
-          <w:sz w:val="28"/>
-          <w:szCs w:val="28"/>
-        </w:rPr>
       </w:pPr>
       <w:r>
         <w:rPr>
           <w:noProof/>
         </w:rPr>
         <w:drawing>
-          <wp:inline distT="0" distB="0" distL="0" distR="0" wp14:anchorId="15C65F6E" wp14:editId="50AD7965">
-            <wp:extent cx="5940425" cy="3016250"/>
-            <wp:effectExtent l="0" t="0" r="3175" b="0"/>
-            <wp:docPr id="1" name="Рисунок 1"/>
+          <wp:inline distT="0" distB="0" distL="0" distR="0" wp14:anchorId="2985016C" wp14:editId="6E945D28">
+            <wp:extent cx="1695450" cy="295275"/>
+            <wp:effectExtent l="0" t="0" r="0" b="9525"/>
+            <wp:docPr id="3" name="Рисунок 3"/>
             <wp:cNvGraphicFramePr>
               <a:graphicFrameLocks xmlns:a="http://schemas.openxmlformats.org/drawingml/2006/main" noChangeAspect="1"/>
             </wp:cNvGraphicFramePr>
@@ -1181,7 +1671,7 @@
                   <pic:spPr>
                     <a:xfrm>
                       <a:off x="0" y="0"/>
-                      <a:ext cx="5940425" cy="3016250"/>
+                      <a:ext cx="1695450" cy="295275"/>
                     </a:xfrm>
                     <a:prstGeom prst="rect">
                       <a:avLst/>
@@ -1196,11 +1686,9 @@
     </w:p>
     <w:p>
       <w:pPr>
-        <w:jc w:val="center"/>
+        <w:spacing w:line="360" w:lineRule="auto"/>
         <w:rPr>
           <w:rFonts w:ascii="Times New Roman" w:hAnsi="Times New Roman"/>
-          <w:b/>
-          <w:bCs/>
           <w:sz w:val="28"/>
           <w:szCs w:val="28"/>
         </w:rPr>
@@ -1208,45 +1696,207 @@
       <w:r>
         <w:rPr>
           <w:rFonts w:ascii="Times New Roman" w:hAnsi="Times New Roman"/>
-          <w:b/>
-          <w:bCs/>
-          <w:sz w:val="28"/>
-          <w:szCs w:val="28"/>
-        </w:rPr>
-        <w:t xml:space="preserve">Рис. 1 – </w:t>
-      </w:r>
-      <w:r>
+          <w:sz w:val="28"/>
+          <w:szCs w:val="28"/>
+        </w:rPr>
+        <w:t>4 – Файл со скриптами</w:t>
+      </w:r>
+    </w:p>
+    <w:p>
+      <w:pPr>
+        <w:pStyle w:val="a3"/>
+        <w:numPr>
+          <w:ilvl w:val="0"/>
+          <w:numId w:val="10"/>
+        </w:numPr>
+        <w:spacing w:line="360" w:lineRule="auto"/>
         <w:rPr>
           <w:rFonts w:ascii="Times New Roman" w:hAnsi="Times New Roman"/>
-          <w:b/>
-          <w:bCs/>
-          <w:sz w:val="28"/>
-          <w:szCs w:val="28"/>
-        </w:rPr>
-        <w:t>Интерфейс сайта</w:t>
-      </w:r>
+          <w:sz w:val="28"/>
+          <w:szCs w:val="28"/>
+        </w:rPr>
+      </w:pPr>
       <w:r>
         <w:rPr>
           <w:rFonts w:ascii="Times New Roman" w:hAnsi="Times New Roman"/>
-          <w:b/>
-          <w:bCs/>
-          <w:sz w:val="28"/>
-          <w:szCs w:val="28"/>
-        </w:rPr>
-        <w:t>.</w:t>
-      </w:r>
-    </w:p>
-    <w:p>
-      <w:pPr>
-        <w:ind w:left="2124" w:firstLine="708"/>
+          <w:sz w:val="28"/>
+          <w:szCs w:val="28"/>
+        </w:rPr>
+        <w:t xml:space="preserve">Скрипт для </w:t>
+      </w:r>
+      <w:proofErr w:type="spellStart"/>
+      <w:r>
         <w:rPr>
           <w:rFonts w:ascii="Times New Roman" w:hAnsi="Times New Roman"/>
-          <w:b/>
-          <w:bCs/>
-          <w:sz w:val="28"/>
-          <w:szCs w:val="28"/>
-        </w:rPr>
-      </w:pPr>
+          <w:sz w:val="28"/>
+          <w:szCs w:val="28"/>
+          <w:lang w:val="en-US"/>
+        </w:rPr>
+        <w:t>preloader</w:t>
+      </w:r>
+      <w:proofErr w:type="spellEnd"/>
+      <w:r>
+        <w:rPr>
+          <w:rFonts w:ascii="Times New Roman" w:hAnsi="Times New Roman"/>
+          <w:sz w:val="28"/>
+          <w:szCs w:val="28"/>
+        </w:rPr>
+        <w:t xml:space="preserve">, </w:t>
+      </w:r>
+      <w:r>
+        <w:rPr>
+          <w:rFonts w:ascii="Times New Roman" w:hAnsi="Times New Roman"/>
+          <w:sz w:val="28"/>
+          <w:szCs w:val="28"/>
+        </w:rPr>
+        <w:t>отображает анимированные полоски на время загрузки страницы</w:t>
+      </w:r>
+    </w:p>
+    <w:p>
+      <w:pPr>
+        <w:pStyle w:val="a3"/>
+        <w:numPr>
+          <w:ilvl w:val="0"/>
+          <w:numId w:val="10"/>
+        </w:numPr>
+        <w:spacing w:line="360" w:lineRule="auto"/>
+        <w:rPr>
+          <w:rFonts w:ascii="Times New Roman" w:hAnsi="Times New Roman"/>
+          <w:sz w:val="28"/>
+          <w:szCs w:val="28"/>
+        </w:rPr>
+      </w:pPr>
+      <w:r>
+        <w:rPr>
+          <w:rFonts w:ascii="Times New Roman" w:hAnsi="Times New Roman"/>
+          <w:sz w:val="28"/>
+          <w:szCs w:val="28"/>
+        </w:rPr>
+        <w:t>Скрипт для смены темы по нажатию на кнопку</w:t>
+      </w:r>
+    </w:p>
+    <w:p>
+      <w:pPr>
+        <w:pStyle w:val="a3"/>
+        <w:numPr>
+          <w:ilvl w:val="0"/>
+          <w:numId w:val="10"/>
+        </w:numPr>
+        <w:spacing w:line="360" w:lineRule="auto"/>
+        <w:rPr>
+          <w:rFonts w:ascii="Times New Roman" w:hAnsi="Times New Roman"/>
+          <w:sz w:val="28"/>
+          <w:szCs w:val="28"/>
+        </w:rPr>
+      </w:pPr>
+      <w:r>
+        <w:rPr>
+          <w:rFonts w:ascii="Times New Roman" w:hAnsi="Times New Roman"/>
+          <w:sz w:val="28"/>
+          <w:szCs w:val="28"/>
+        </w:rPr>
+        <w:t xml:space="preserve">Скрипт для </w:t>
+      </w:r>
+      <w:proofErr w:type="spellStart"/>
+      <w:r>
+        <w:rPr>
+          <w:rFonts w:ascii="Times New Roman" w:hAnsi="Times New Roman"/>
+          <w:sz w:val="28"/>
+          <w:szCs w:val="28"/>
+        </w:rPr>
+        <w:t>галерии</w:t>
+      </w:r>
+      <w:proofErr w:type="spellEnd"/>
+    </w:p>
+    <w:p>
+      <w:pPr>
+        <w:spacing w:line="360" w:lineRule="auto"/>
+        <w:ind w:firstLine="360"/>
+        <w:rPr>
+          <w:rFonts w:ascii="Times New Roman" w:hAnsi="Times New Roman"/>
+          <w:sz w:val="28"/>
+          <w:szCs w:val="28"/>
+        </w:rPr>
+      </w:pPr>
+      <w:r>
+        <w:rPr>
+          <w:rFonts w:ascii="Times New Roman" w:hAnsi="Times New Roman"/>
+          <w:sz w:val="28"/>
+          <w:szCs w:val="28"/>
+        </w:rPr>
+        <w:t xml:space="preserve">Работа выполнена в виде </w:t>
+      </w:r>
+      <w:r>
+        <w:rPr>
+          <w:rFonts w:ascii="Times New Roman" w:hAnsi="Times New Roman"/>
+          <w:sz w:val="28"/>
+          <w:szCs w:val="28"/>
+          <w:lang w:val="en-US"/>
+        </w:rPr>
+        <w:t>HTML</w:t>
+      </w:r>
+      <w:r>
+        <w:rPr>
+          <w:rFonts w:ascii="Times New Roman" w:hAnsi="Times New Roman"/>
+          <w:sz w:val="28"/>
+          <w:szCs w:val="28"/>
+        </w:rPr>
+        <w:t xml:space="preserve"> страницы, с шапкой, основной </w:t>
+      </w:r>
+      <w:proofErr w:type="spellStart"/>
+      <w:r>
+        <w:rPr>
+          <w:rFonts w:ascii="Times New Roman" w:hAnsi="Times New Roman"/>
+          <w:sz w:val="28"/>
+          <w:szCs w:val="28"/>
+        </w:rPr>
+        <w:t>частю</w:t>
+      </w:r>
+      <w:proofErr w:type="spellEnd"/>
+      <w:r>
+        <w:rPr>
+          <w:rFonts w:ascii="Times New Roman" w:hAnsi="Times New Roman"/>
+          <w:sz w:val="28"/>
+          <w:szCs w:val="28"/>
+        </w:rPr>
+        <w:t xml:space="preserve"> и футером. В шапке находится иконка сайта, название работы и две кнопки для смены темы и открытия меню. В основной части находятся – краткая информация о Суворове, галерея с модальными окнами и контент о жизни Суворова. В футере находятся иконки с соц. Сетями и текст о авторских правах.</w:t>
+      </w:r>
+      <w:r>
+        <w:rPr>
+          <w:rFonts w:ascii="Times New Roman" w:hAnsi="Times New Roman"/>
+          <w:sz w:val="28"/>
+          <w:szCs w:val="28"/>
+        </w:rPr>
+        <w:t xml:space="preserve"> Сайт полностью адаптивен под любое устройство.</w:t>
+      </w:r>
+    </w:p>
+    <w:p>
+      <w:pPr>
+        <w:rPr>
+          <w:rFonts w:ascii="Times New Roman" w:hAnsi="Times New Roman"/>
+          <w:sz w:val="28"/>
+          <w:szCs w:val="28"/>
+        </w:rPr>
+      </w:pPr>
+      <w:r>
+        <w:rPr>
+          <w:rFonts w:ascii="Times New Roman" w:hAnsi="Times New Roman"/>
+          <w:sz w:val="28"/>
+          <w:szCs w:val="28"/>
+        </w:rPr>
+        <w:br w:type="page"/>
+      </w:r>
+    </w:p>
+    <w:p>
+      <w:pPr>
+        <w:pStyle w:val="1"/>
+      </w:pPr>
+      <w:bookmarkStart w:id="2" w:name="_Toc103801164"/>
+      <w:r>
+        <w:lastRenderedPageBreak/>
+        <w:t>Интерфейс работы</w:t>
+      </w:r>
+      <w:bookmarkEnd w:id="2"/>
     </w:p>
     <w:p>
       <w:pPr>
@@ -1263,10 +1913,10 @@
           <w:noProof/>
         </w:rPr>
         <w:drawing>
-          <wp:inline distT="0" distB="0" distL="0" distR="0" wp14:anchorId="18E0C9DC" wp14:editId="0C413AB4">
-            <wp:extent cx="5940425" cy="3018155"/>
+          <wp:inline distT="0" distB="0" distL="0" distR="0" wp14:anchorId="15C65F6E" wp14:editId="50AD7965">
+            <wp:extent cx="5940425" cy="3016250"/>
             <wp:effectExtent l="0" t="0" r="3175" b="0"/>
-            <wp:docPr id="4" name="Рисунок 4"/>
+            <wp:docPr id="1" name="Рисунок 1"/>
             <wp:cNvGraphicFramePr>
               <a:graphicFrameLocks xmlns:a="http://schemas.openxmlformats.org/drawingml/2006/main" noChangeAspect="1"/>
             </wp:cNvGraphicFramePr>
@@ -1286,7 +1936,7 @@
                   <pic:spPr>
                     <a:xfrm>
                       <a:off x="0" y="0"/>
-                      <a:ext cx="5940425" cy="3018155"/>
+                      <a:ext cx="5940425" cy="3016250"/>
                     </a:xfrm>
                     <a:prstGeom prst="rect">
                       <a:avLst/>
@@ -1318,7 +1968,7 @@
           <w:sz w:val="28"/>
           <w:szCs w:val="28"/>
         </w:rPr>
-        <w:t xml:space="preserve">Рис. 2 – </w:t>
+        <w:t xml:space="preserve">Рис. 1 – </w:t>
       </w:r>
       <w:r>
         <w:rPr>
@@ -1328,7 +1978,7 @@
           <w:sz w:val="28"/>
           <w:szCs w:val="28"/>
         </w:rPr>
-        <w:t>Галерея</w:t>
+        <w:t>Интерфейс сайта</w:t>
       </w:r>
       <w:r>
         <w:rPr>
@@ -1343,7 +1993,7 @@
     </w:p>
     <w:p>
       <w:pPr>
-        <w:ind w:left="1416" w:firstLine="708"/>
+        <w:ind w:left="2124" w:firstLine="708"/>
         <w:rPr>
           <w:rFonts w:ascii="Times New Roman" w:hAnsi="Times New Roman"/>
           <w:b/>
@@ -1356,7 +2006,7 @@
     <w:p>
       <w:pPr>
         <w:rPr>
-          <w:rFonts w:ascii="Times New Roman" w:hAnsi="Times New Roman"/>
+          <w:rFonts w:ascii="Times New Roman" w:hAnsi="Times New Roman" w:cs="Times New Roman"/>
           <w:b/>
           <w:bCs/>
           <w:sz w:val="28"/>
@@ -1367,12 +2017,11 @@
         <w:rPr>
           <w:noProof/>
         </w:rPr>
-        <w:lastRenderedPageBreak/>
         <w:drawing>
-          <wp:inline distT="0" distB="0" distL="0" distR="0" wp14:anchorId="2894E19C" wp14:editId="281C2382">
-            <wp:extent cx="5940425" cy="3011170"/>
+          <wp:inline distT="0" distB="0" distL="0" distR="0" wp14:anchorId="18E0C9DC" wp14:editId="0C413AB4">
+            <wp:extent cx="5940425" cy="3018155"/>
             <wp:effectExtent l="0" t="0" r="3175" b="0"/>
-            <wp:docPr id="5" name="Рисунок 5"/>
+            <wp:docPr id="4" name="Рисунок 4"/>
             <wp:cNvGraphicFramePr>
               <a:graphicFrameLocks xmlns:a="http://schemas.openxmlformats.org/drawingml/2006/main" noChangeAspect="1"/>
             </wp:cNvGraphicFramePr>
@@ -1392,7 +2041,7 @@
                   <pic:spPr>
                     <a:xfrm>
                       <a:off x="0" y="0"/>
-                      <a:ext cx="5940425" cy="3011170"/>
+                      <a:ext cx="5940425" cy="3018155"/>
                     </a:xfrm>
                     <a:prstGeom prst="rect">
                       <a:avLst/>
@@ -1424,7 +2073,7 @@
           <w:sz w:val="28"/>
           <w:szCs w:val="28"/>
         </w:rPr>
-        <w:t xml:space="preserve">Рис. 3 – </w:t>
+        <w:t xml:space="preserve">Рис. 2 – </w:t>
       </w:r>
       <w:r>
         <w:rPr>
@@ -1434,11 +2083,9 @@
           <w:sz w:val="28"/>
           <w:szCs w:val="28"/>
         </w:rPr>
-        <w:t>Контент</w:t>
-      </w:r>
-    </w:p>
-    <w:p>
-      <w:pPr>
+        <w:t>Галерея</w:t>
+      </w:r>
+      <w:r>
         <w:rPr>
           <w:rFonts w:ascii="Times New Roman" w:hAnsi="Times New Roman"/>
           <w:b/>
@@ -1446,10 +2093,12 @@
           <w:sz w:val="28"/>
           <w:szCs w:val="28"/>
         </w:rPr>
-      </w:pPr>
-    </w:p>
-    <w:p>
-      <w:pPr>
+        <w:t>.</w:t>
+      </w:r>
+    </w:p>
+    <w:p>
+      <w:pPr>
+        <w:ind w:left="1416" w:firstLine="708"/>
         <w:rPr>
           <w:rFonts w:ascii="Times New Roman" w:hAnsi="Times New Roman"/>
           <w:b/>
@@ -1473,11 +2122,12 @@
         <w:rPr>
           <w:noProof/>
         </w:rPr>
+        <w:lastRenderedPageBreak/>
         <w:drawing>
-          <wp:inline distT="0" distB="0" distL="0" distR="0" wp14:anchorId="1DCE19F2" wp14:editId="3C456C93">
-            <wp:extent cx="5940425" cy="2999105"/>
+          <wp:inline distT="0" distB="0" distL="0" distR="0" wp14:anchorId="2894E19C" wp14:editId="281C2382">
+            <wp:extent cx="5940425" cy="3011170"/>
             <wp:effectExtent l="0" t="0" r="3175" b="0"/>
-            <wp:docPr id="6" name="Рисунок 6"/>
+            <wp:docPr id="5" name="Рисунок 5"/>
             <wp:cNvGraphicFramePr>
               <a:graphicFrameLocks xmlns:a="http://schemas.openxmlformats.org/drawingml/2006/main" noChangeAspect="1"/>
             </wp:cNvGraphicFramePr>
@@ -1497,7 +2147,7 @@
                   <pic:spPr>
                     <a:xfrm>
                       <a:off x="0" y="0"/>
-                      <a:ext cx="5940425" cy="2999105"/>
+                      <a:ext cx="5940425" cy="3011170"/>
                     </a:xfrm>
                     <a:prstGeom prst="rect">
                       <a:avLst/>
@@ -1529,7 +2179,7 @@
           <w:sz w:val="28"/>
           <w:szCs w:val="28"/>
         </w:rPr>
-        <w:t xml:space="preserve">Рис. 4 – </w:t>
+        <w:t xml:space="preserve">Рис. 3 – </w:t>
       </w:r>
       <w:r>
         <w:rPr>
@@ -1539,12 +2189,11 @@
           <w:sz w:val="28"/>
           <w:szCs w:val="28"/>
         </w:rPr>
-        <w:t>Темная версия сайта.</w:t>
-      </w:r>
-    </w:p>
-    <w:p>
-      <w:pPr>
-        <w:jc w:val="center"/>
+        <w:t>Контент</w:t>
+      </w:r>
+    </w:p>
+    <w:p>
+      <w:pPr>
         <w:rPr>
           <w:rFonts w:ascii="Times New Roman" w:hAnsi="Times New Roman"/>
           <w:b/>
@@ -1556,7 +2205,6 @@
     </w:p>
     <w:p>
       <w:pPr>
-        <w:jc w:val="center"/>
         <w:rPr>
           <w:rFonts w:ascii="Times New Roman" w:hAnsi="Times New Roman"/>
           <w:b/>
@@ -1565,15 +2213,26 @@
           <w:szCs w:val="28"/>
         </w:rPr>
       </w:pPr>
+    </w:p>
+    <w:p>
+      <w:pPr>
+        <w:rPr>
+          <w:rFonts w:ascii="Times New Roman" w:hAnsi="Times New Roman"/>
+          <w:b/>
+          <w:bCs/>
+          <w:sz w:val="28"/>
+          <w:szCs w:val="28"/>
+        </w:rPr>
+      </w:pPr>
       <w:r>
         <w:rPr>
           <w:noProof/>
         </w:rPr>
         <w:drawing>
-          <wp:inline distT="0" distB="0" distL="0" distR="0" wp14:anchorId="73F1804C" wp14:editId="22E0D684">
-            <wp:extent cx="5940425" cy="592455"/>
+          <wp:inline distT="0" distB="0" distL="0" distR="0" wp14:anchorId="1DCE19F2" wp14:editId="3C456C93">
+            <wp:extent cx="5940425" cy="2999105"/>
             <wp:effectExtent l="0" t="0" r="3175" b="0"/>
-            <wp:docPr id="10" name="Рисунок 10"/>
+            <wp:docPr id="6" name="Рисунок 6"/>
             <wp:cNvGraphicFramePr>
               <a:graphicFrameLocks xmlns:a="http://schemas.openxmlformats.org/drawingml/2006/main" noChangeAspect="1"/>
             </wp:cNvGraphicFramePr>
@@ -1593,7 +2252,7 @@
                   <pic:spPr>
                     <a:xfrm>
                       <a:off x="0" y="0"/>
-                      <a:ext cx="5940425" cy="592455"/>
+                      <a:ext cx="5940425" cy="2999105"/>
                     </a:xfrm>
                     <a:prstGeom prst="rect">
                       <a:avLst/>
@@ -1625,12 +2284,9 @@
           <w:sz w:val="28"/>
           <w:szCs w:val="28"/>
         </w:rPr>
-        <w:t>Рис. 5 – Футер.</w:t>
-      </w:r>
-    </w:p>
-    <w:p>
-      <w:pPr>
-        <w:jc w:val="center"/>
+        <w:t xml:space="preserve">Рис. 4 – </w:t>
+      </w:r>
+      <w:r>
         <w:rPr>
           <w:rFonts w:ascii="Times New Roman" w:hAnsi="Times New Roman"/>
           <w:b/>
@@ -1638,7 +2294,8 @@
           <w:sz w:val="28"/>
           <w:szCs w:val="28"/>
         </w:rPr>
-      </w:pPr>
+        <w:t>Темная версия сайта.</w:t>
+      </w:r>
     </w:p>
     <w:p>
       <w:pPr>
@@ -1651,16 +2308,27 @@
           <w:szCs w:val="28"/>
         </w:rPr>
       </w:pPr>
+    </w:p>
+    <w:p>
+      <w:pPr>
+        <w:jc w:val="center"/>
+        <w:rPr>
+          <w:rFonts w:ascii="Times New Roman" w:hAnsi="Times New Roman"/>
+          <w:b/>
+          <w:bCs/>
+          <w:sz w:val="28"/>
+          <w:szCs w:val="28"/>
+        </w:rPr>
+      </w:pPr>
       <w:r>
         <w:rPr>
           <w:noProof/>
         </w:rPr>
-        <w:lastRenderedPageBreak/>
         <w:drawing>
-          <wp:inline distT="0" distB="0" distL="0" distR="0" wp14:anchorId="68BC8E7E" wp14:editId="501A664C">
-            <wp:extent cx="5940425" cy="2988945"/>
-            <wp:effectExtent l="0" t="0" r="3175" b="1905"/>
-            <wp:docPr id="11" name="Рисунок 11"/>
+          <wp:inline distT="0" distB="0" distL="0" distR="0" wp14:anchorId="73F1804C" wp14:editId="22E0D684">
+            <wp:extent cx="5940425" cy="592455"/>
+            <wp:effectExtent l="0" t="0" r="3175" b="0"/>
+            <wp:docPr id="10" name="Рисунок 10"/>
             <wp:cNvGraphicFramePr>
               <a:graphicFrameLocks xmlns:a="http://schemas.openxmlformats.org/drawingml/2006/main" noChangeAspect="1"/>
             </wp:cNvGraphicFramePr>
@@ -1680,7 +2348,7 @@
                   <pic:spPr>
                     <a:xfrm>
                       <a:off x="0" y="0"/>
-                      <a:ext cx="5940425" cy="2988945"/>
+                      <a:ext cx="5940425" cy="592455"/>
                     </a:xfrm>
                     <a:prstGeom prst="rect">
                       <a:avLst/>
@@ -1712,7 +2380,7 @@
           <w:sz w:val="28"/>
           <w:szCs w:val="28"/>
         </w:rPr>
-        <w:t>Рис. 6 – Меню.</w:t>
+        <w:t>Рис. 5 – Футер.</w:t>
       </w:r>
     </w:p>
     <w:p>
@@ -1742,11 +2410,12 @@
         <w:rPr>
           <w:noProof/>
         </w:rPr>
+        <w:lastRenderedPageBreak/>
         <w:drawing>
-          <wp:inline distT="0" distB="0" distL="0" distR="0" wp14:anchorId="3DB8E971" wp14:editId="6B151970">
-            <wp:extent cx="1924215" cy="4630143"/>
-            <wp:effectExtent l="0" t="0" r="0" b="0"/>
-            <wp:docPr id="12" name="Рисунок 12"/>
+          <wp:inline distT="0" distB="0" distL="0" distR="0" wp14:anchorId="68BC8E7E" wp14:editId="501A664C">
+            <wp:extent cx="5940425" cy="2988945"/>
+            <wp:effectExtent l="0" t="0" r="3175" b="1905"/>
+            <wp:docPr id="11" name="Рисунок 11"/>
             <wp:cNvGraphicFramePr>
               <a:graphicFrameLocks xmlns:a="http://schemas.openxmlformats.org/drawingml/2006/main" noChangeAspect="1"/>
             </wp:cNvGraphicFramePr>
@@ -1766,7 +2435,7 @@
                   <pic:spPr>
                     <a:xfrm>
                       <a:off x="0" y="0"/>
-                      <a:ext cx="1931661" cy="4648059"/>
+                      <a:ext cx="5940425" cy="2988945"/>
                     </a:xfrm>
                     <a:prstGeom prst="rect">
                       <a:avLst/>
@@ -1778,15 +2447,61 @@
           </wp:inline>
         </w:drawing>
       </w:r>
+    </w:p>
+    <w:p>
+      <w:pPr>
+        <w:jc w:val="center"/>
+        <w:rPr>
+          <w:rFonts w:ascii="Times New Roman" w:hAnsi="Times New Roman"/>
+          <w:b/>
+          <w:bCs/>
+          <w:sz w:val="28"/>
+          <w:szCs w:val="28"/>
+        </w:rPr>
+      </w:pPr>
+      <w:r>
+        <w:rPr>
+          <w:rFonts w:ascii="Times New Roman" w:hAnsi="Times New Roman"/>
+          <w:b/>
+          <w:bCs/>
+          <w:sz w:val="28"/>
+          <w:szCs w:val="28"/>
+        </w:rPr>
+        <w:t>Рис. 6 – Меню.</w:t>
+      </w:r>
+    </w:p>
+    <w:p>
+      <w:pPr>
+        <w:jc w:val="center"/>
+        <w:rPr>
+          <w:rFonts w:ascii="Times New Roman" w:hAnsi="Times New Roman"/>
+          <w:b/>
+          <w:bCs/>
+          <w:sz w:val="28"/>
+          <w:szCs w:val="28"/>
+        </w:rPr>
+      </w:pPr>
+    </w:p>
+    <w:p>
+      <w:pPr>
+        <w:jc w:val="center"/>
+        <w:rPr>
+          <w:rFonts w:ascii="Times New Roman" w:hAnsi="Times New Roman"/>
+          <w:b/>
+          <w:bCs/>
+          <w:sz w:val="28"/>
+          <w:szCs w:val="28"/>
+        </w:rPr>
+      </w:pPr>
       <w:r>
         <w:rPr>
           <w:noProof/>
         </w:rPr>
         <w:drawing>
-          <wp:inline distT="0" distB="0" distL="0" distR="0" wp14:anchorId="4B9019DB" wp14:editId="12D4A79D">
-            <wp:extent cx="1992693" cy="4627659"/>
-            <wp:effectExtent l="0" t="0" r="7620" b="1905"/>
-            <wp:docPr id="14" name="Рисунок 14"/>
+          <wp:inline distT="0" distB="0" distL="0" distR="0" wp14:anchorId="3DB8E971" wp14:editId="6B151970">
+            <wp:extent cx="1924215" cy="4630143"/>
+            <wp:effectExtent l="0" t="0" r="0" b="0"/>
+            <wp:docPr id="12" name="Рисунок 12"/>
             <wp:cNvGraphicFramePr>
               <a:graphicFrameLocks xmlns:a="http://schemas.openxmlformats.org/drawingml/2006/main" noChangeAspect="1"/>
             </wp:cNvGraphicFramePr>
@@ -1806,6 +2521,46 @@
                   <pic:spPr>
                     <a:xfrm>
                       <a:off x="0" y="0"/>
+                      <a:ext cx="1931661" cy="4648059"/>
+                    </a:xfrm>
+                    <a:prstGeom prst="rect">
+                      <a:avLst/>
+                    </a:prstGeom>
+                  </pic:spPr>
+                </pic:pic>
+              </a:graphicData>
+            </a:graphic>
+          </wp:inline>
+        </w:drawing>
+      </w:r>
+      <w:r>
+        <w:rPr>
+          <w:noProof/>
+        </w:rPr>
+        <w:drawing>
+          <wp:inline distT="0" distB="0" distL="0" distR="0" wp14:anchorId="4B9019DB" wp14:editId="12D4A79D">
+            <wp:extent cx="1992693" cy="4627659"/>
+            <wp:effectExtent l="0" t="0" r="7620" b="1905"/>
+            <wp:docPr id="14" name="Рисунок 14"/>
+            <wp:cNvGraphicFramePr>
+              <a:graphicFrameLocks xmlns:a="http://schemas.openxmlformats.org/drawingml/2006/main" noChangeAspect="1"/>
+            </wp:cNvGraphicFramePr>
+            <a:graphic xmlns:a="http://schemas.openxmlformats.org/drawingml/2006/main">
+              <a:graphicData uri="http://schemas.openxmlformats.org/drawingml/2006/picture">
+                <pic:pic xmlns:pic="http://schemas.openxmlformats.org/drawingml/2006/picture">
+                  <pic:nvPicPr>
+                    <pic:cNvPr id="1" name=""/>
+                    <pic:cNvPicPr/>
+                  </pic:nvPicPr>
+                  <pic:blipFill>
+                    <a:blip r:embed="rId15"/>
+                    <a:stretch>
+                      <a:fillRect/>
+                    </a:stretch>
+                  </pic:blipFill>
+                  <pic:spPr>
+                    <a:xfrm>
+                      <a:off x="0" y="0"/>
                       <a:ext cx="2007944" cy="4663076"/>
                     </a:xfrm>
                     <a:prstGeom prst="rect">
@@ -1865,25 +2620,17 @@
     </w:p>
     <w:p>
       <w:pPr>
-        <w:rPr>
-          <w:rFonts w:ascii="Times New Roman" w:hAnsi="Times New Roman"/>
-          <w:b/>
-          <w:bCs/>
-          <w:sz w:val="28"/>
-          <w:szCs w:val="28"/>
-        </w:rPr>
-      </w:pPr>
-      <w:r>
-        <w:rPr>
-          <w:rFonts w:ascii="Times New Roman" w:hAnsi="Times New Roman"/>
-          <w:b/>
-          <w:bCs/>
-          <w:sz w:val="28"/>
-          <w:szCs w:val="28"/>
-        </w:rPr>
+        <w:pStyle w:val="1"/>
+        <w:rPr>
+          <w:b w:val="0"/>
+        </w:rPr>
+      </w:pPr>
+      <w:bookmarkStart w:id="3" w:name="_Toc103801165"/>
+      <w:r>
         <w:lastRenderedPageBreak/>
         <w:t>Листинг кода</w:t>
       </w:r>
+      <w:bookmarkEnd w:id="3"/>
     </w:p>
     <w:p>
       <w:pPr>
@@ -7658,35 +8405,14 @@
     </w:p>
     <w:p>
       <w:pPr>
-        <w:rPr>
-          <w:rFonts w:ascii="Times New Roman" w:hAnsi="Times New Roman" w:cs="Times New Roman"/>
-          <w:b/>
-          <w:bCs/>
-          <w:sz w:val="28"/>
-          <w:szCs w:val="28"/>
-        </w:rPr>
-      </w:pPr>
-      <w:r>
-        <w:rPr>
-          <w:rFonts w:ascii="Times New Roman" w:hAnsi="Times New Roman" w:cs="Times New Roman"/>
-          <w:b/>
-          <w:bCs/>
-          <w:sz w:val="28"/>
-          <w:szCs w:val="28"/>
-        </w:rPr>
+        <w:pStyle w:val="1"/>
+      </w:pPr>
+      <w:bookmarkStart w:id="4" w:name="_Toc103801166"/>
+      <w:r>
         <w:lastRenderedPageBreak/>
         <w:t>Выводы</w:t>
       </w:r>
-      <w:r>
-        <w:rPr>
-          <w:rFonts w:ascii="Times New Roman" w:hAnsi="Times New Roman" w:cs="Times New Roman"/>
-          <w:b/>
-          <w:bCs/>
-          <w:sz w:val="28"/>
-          <w:szCs w:val="28"/>
-        </w:rPr>
-        <w:t>:</w:t>
-      </w:r>
+      <w:bookmarkEnd w:id="4"/>
     </w:p>
     <w:p>
       <w:pPr>
@@ -7742,25 +8468,17 @@
     </w:p>
     <w:p>
       <w:pPr>
-        <w:rPr>
-          <w:rFonts w:ascii="Times New Roman" w:hAnsi="Times New Roman" w:cs="Times New Roman"/>
-          <w:b/>
-          <w:bCs/>
-          <w:sz w:val="28"/>
-          <w:szCs w:val="28"/>
-        </w:rPr>
-      </w:pPr>
-      <w:r>
-        <w:rPr>
-          <w:rFonts w:ascii="Times New Roman" w:hAnsi="Times New Roman" w:cs="Times New Roman"/>
-          <w:b/>
-          <w:bCs/>
-          <w:sz w:val="28"/>
-          <w:szCs w:val="28"/>
-        </w:rPr>
+        <w:pStyle w:val="1"/>
+        <w:rPr>
+          <w:b w:val="0"/>
+        </w:rPr>
+      </w:pPr>
+      <w:bookmarkStart w:id="5" w:name="_Toc103801167"/>
+      <w:r>
         <w:lastRenderedPageBreak/>
-        <w:t>Литература:</w:t>
-      </w:r>
+        <w:t>Литература</w:t>
+      </w:r>
+      <w:bookmarkEnd w:id="5"/>
     </w:p>
     <w:p>
       <w:pPr>
@@ -9234,6 +9952,27 @@
     <w:qFormat/>
     <w:rsid w:val="00984044"/>
   </w:style>
+  <w:style w:type="paragraph" w:styleId="1">
+    <w:name w:val="heading 1"/>
+    <w:basedOn w:val="a"/>
+    <w:next w:val="a"/>
+    <w:link w:val="10"/>
+    <w:uiPriority w:val="9"/>
+    <w:qFormat/>
+    <w:rsid w:val="00B11C97"/>
+    <w:pPr>
+      <w:keepNext/>
+      <w:keepLines/>
+      <w:spacing w:before="240" w:after="0"/>
+      <w:outlineLvl w:val="0"/>
+    </w:pPr>
+    <w:rPr>
+      <w:rFonts w:ascii="Times New Roman" w:eastAsiaTheme="majorEastAsia" w:hAnsi="Times New Roman" w:cstheme="majorBidi"/>
+      <w:b/>
+      <w:sz w:val="32"/>
+      <w:szCs w:val="32"/>
+    </w:rPr>
+  </w:style>
   <w:style w:type="character" w:default="1" w:styleId="a0">
     <w:name w:val="Default Paragraph Font"/>
     <w:uiPriority w:val="1"/>
@@ -9314,6 +10053,55 @@
       <w:szCs w:val="24"/>
       <w:lang w:eastAsia="ru-RU"/>
     </w:rPr>
+  </w:style>
+  <w:style w:type="character" w:customStyle="1" w:styleId="10">
+    <w:name w:val="Заголовок 1 Знак"/>
+    <w:basedOn w:val="a0"/>
+    <w:link w:val="1"/>
+    <w:uiPriority w:val="9"/>
+    <w:rsid w:val="00B11C97"/>
+    <w:rPr>
+      <w:rFonts w:ascii="Times New Roman" w:eastAsiaTheme="majorEastAsia" w:hAnsi="Times New Roman" w:cstheme="majorBidi"/>
+      <w:b/>
+      <w:sz w:val="32"/>
+      <w:szCs w:val="32"/>
+    </w:rPr>
+  </w:style>
+  <w:style w:type="paragraph" w:styleId="a6">
+    <w:name w:val="No Spacing"/>
+    <w:uiPriority w:val="1"/>
+    <w:qFormat/>
+    <w:rsid w:val="00B11C97"/>
+    <w:pPr>
+      <w:spacing w:after="0" w:line="240" w:lineRule="auto"/>
+    </w:pPr>
+  </w:style>
+  <w:style w:type="paragraph" w:styleId="a7">
+    <w:name w:val="TOC Heading"/>
+    <w:basedOn w:val="1"/>
+    <w:next w:val="a"/>
+    <w:uiPriority w:val="39"/>
+    <w:unhideWhenUsed/>
+    <w:qFormat/>
+    <w:rsid w:val="00B11C97"/>
+    <w:pPr>
+      <w:outlineLvl w:val="9"/>
+    </w:pPr>
+    <w:rPr>
+      <w:lang w:eastAsia="ru-RU"/>
+    </w:rPr>
+  </w:style>
+  <w:style w:type="paragraph" w:styleId="11">
+    <w:name w:val="toc 1"/>
+    <w:basedOn w:val="a"/>
+    <w:next w:val="a"/>
+    <w:autoRedefine/>
+    <w:uiPriority w:val="39"/>
+    <w:unhideWhenUsed/>
+    <w:rsid w:val="00B11C97"/>
+    <w:pPr>
+      <w:spacing w:after="100"/>
+    </w:pPr>
   </w:style>
 </w:styles>
 </file>
@@ -9611,4 +10399,16 @@
     </a:ext>
   </a:extLst>
 </a:theme>
+</file>
+
+<file path=customXml/item1.xml><?xml version="1.0" encoding="utf-8"?>
+<b:Sources xmlns:b="http://schemas.openxmlformats.org/officeDocument/2006/bibliography" xmlns="http://schemas.openxmlformats.org/officeDocument/2006/bibliography" SelectedStyle="\APASixthEditionOfficeOnline.xsl" StyleName="APA" Version="6"/>
+</file>
+
+<file path=customXml/itemProps1.xml><?xml version="1.0" encoding="utf-8"?>
+<ds:datastoreItem xmlns:ds="http://schemas.openxmlformats.org/officeDocument/2006/customXml" ds:itemID="{55265543-93DF-40C8-9DBC-AC3AD9CD483B}">
+  <ds:schemaRefs>
+    <ds:schemaRef ds:uri="http://schemas.openxmlformats.org/officeDocument/2006/bibliography"/>
+  </ds:schemaRefs>
+</ds:datastoreItem>
 </file>
</xml_diff>